<commit_message>
added some discovered bugs to list of bugs
</commit_message>
<xml_diff>
--- a/Documentation/List of bugs.docx
+++ b/Documentation/List of bugs.docx
@@ -250,18 +250,465 @@
           <w:sz w:val="24"/>
           <w:szCs w:val="24"/>
         </w:rPr>
-        <w:t>[None at the moment</w:t>
+        <w:t>[None at the moment]</w:t>
+      </w:r>
+    </w:p>
+    <w:p>
+      <w:pPr>
+        <w:ind w:left="720"/>
+        <w:rPr>
+          <w:rFonts w:ascii="Times New Roman" w:hAnsi="Times New Roman" w:cs="Times New Roman"/>
+          <w:sz w:val="24"/>
+          <w:szCs w:val="24"/>
+        </w:rPr>
+      </w:pPr>
+    </w:p>
+    <w:p>
+      <w:pPr>
+        <w:pStyle w:val="ListParagraph"/>
+        <w:numPr>
+          <w:ilvl w:val="0"/>
+          <w:numId w:val="1"/>
+        </w:numPr>
+        <w:pBdr>
+          <w:bottom w:val="single" w:sz="6" w:space="1" w:color="auto"/>
+        </w:pBdr>
+        <w:jc w:val="center"/>
+        <w:rPr>
+          <w:rFonts w:ascii="Times New Roman" w:hAnsi="Times New Roman" w:cs="Times New Roman"/>
+          <w:sz w:val="24"/>
+          <w:szCs w:val="24"/>
+        </w:rPr>
+      </w:pPr>
+      <w:r>
+        <w:rPr>
+          <w:rFonts w:ascii="Times New Roman" w:hAnsi="Times New Roman" w:cs="Times New Roman"/>
+          <w:sz w:val="24"/>
+          <w:szCs w:val="24"/>
+        </w:rPr>
+        <w:t>Website</w:t>
+      </w:r>
+    </w:p>
+    <w:p>
+      <w:pPr>
+        <w:pStyle w:val="ListParagraph"/>
+        <w:numPr>
+          <w:ilvl w:val="0"/>
+          <w:numId w:val="2"/>
+        </w:numPr>
+        <w:rPr>
+          <w:rFonts w:ascii="Times New Roman" w:hAnsi="Times New Roman" w:cs="Times New Roman"/>
+          <w:sz w:val="24"/>
+          <w:szCs w:val="24"/>
+        </w:rPr>
+      </w:pPr>
+      <w:r>
+        <w:rPr>
+          <w:rFonts w:ascii="Times New Roman" w:hAnsi="Times New Roman" w:cs="Times New Roman"/>
+          <w:sz w:val="24"/>
+          <w:szCs w:val="24"/>
+        </w:rPr>
+        <w:t>Can join a game with no hardware.</w:t>
+      </w:r>
+    </w:p>
+    <w:p>
+      <w:pPr>
+        <w:pStyle w:val="ListParagraph"/>
+        <w:numPr>
+          <w:ilvl w:val="0"/>
+          <w:numId w:val="2"/>
+        </w:numPr>
+        <w:rPr>
+          <w:rFonts w:ascii="Times New Roman" w:hAnsi="Times New Roman" w:cs="Times New Roman"/>
+          <w:sz w:val="24"/>
+          <w:szCs w:val="24"/>
+        </w:rPr>
+      </w:pPr>
+      <w:r>
+        <w:rPr>
+          <w:rFonts w:ascii="Times New Roman" w:hAnsi="Times New Roman" w:cs="Times New Roman"/>
+          <w:sz w:val="24"/>
+          <w:szCs w:val="24"/>
+        </w:rPr>
+        <w:t>Games in progress have an indefinite duration.</w:t>
+      </w:r>
+    </w:p>
+    <w:p>
+      <w:pPr>
+        <w:pStyle w:val="ListParagraph"/>
+        <w:numPr>
+          <w:ilvl w:val="0"/>
+          <w:numId w:val="2"/>
+        </w:numPr>
+        <w:rPr>
+          <w:rFonts w:ascii="Times New Roman" w:hAnsi="Times New Roman" w:cs="Times New Roman"/>
+          <w:sz w:val="24"/>
+          <w:szCs w:val="24"/>
+        </w:rPr>
+      </w:pPr>
+      <w:r>
+        <w:rPr>
+          <w:rFonts w:ascii="Times New Roman" w:hAnsi="Times New Roman" w:cs="Times New Roman"/>
+          <w:sz w:val="24"/>
+          <w:szCs w:val="24"/>
+        </w:rPr>
+        <w:t>If a single game is in progress, that game is displayed on every instance of the website.</w:t>
+      </w:r>
+    </w:p>
+    <w:p>
+      <w:pPr>
+        <w:pStyle w:val="ListParagraph"/>
+        <w:numPr>
+          <w:ilvl w:val="0"/>
+          <w:numId w:val="2"/>
+        </w:numPr>
+        <w:rPr>
+          <w:rFonts w:ascii="Times New Roman" w:hAnsi="Times New Roman" w:cs="Times New Roman"/>
+          <w:sz w:val="24"/>
+          <w:szCs w:val="24"/>
+        </w:rPr>
+      </w:pPr>
+      <w:r>
+        <w:rPr>
+          <w:rFonts w:ascii="Times New Roman" w:hAnsi="Times New Roman" w:cs="Times New Roman"/>
+          <w:sz w:val="24"/>
+          <w:szCs w:val="24"/>
+        </w:rPr>
+        <w:t>Can register new guns and usernames while a game is in progress. [Test this with hardware]</w:t>
+      </w:r>
+    </w:p>
+    <w:p>
+      <w:pPr>
+        <w:pStyle w:val="ListParagraph"/>
+        <w:numPr>
+          <w:ilvl w:val="0"/>
+          <w:numId w:val="2"/>
+        </w:numPr>
+        <w:rPr>
+          <w:rFonts w:ascii="Times New Roman" w:hAnsi="Times New Roman" w:cs="Times New Roman"/>
+          <w:sz w:val="24"/>
+          <w:szCs w:val="24"/>
+        </w:rPr>
+      </w:pPr>
+      <w:r>
+        <w:rPr>
+          <w:rFonts w:ascii="Times New Roman" w:hAnsi="Times New Roman" w:cs="Times New Roman"/>
+          <w:sz w:val="24"/>
+          <w:szCs w:val="24"/>
+        </w:rPr>
+        <w:t>Can register an indefinite amount of new guns and usernames. [till max storage capacity]</w:t>
+      </w:r>
+    </w:p>
+    <w:p>
+      <w:pPr>
+        <w:pStyle w:val="ListParagraph"/>
+        <w:numPr>
+          <w:ilvl w:val="0"/>
+          <w:numId w:val="2"/>
+        </w:numPr>
+        <w:rPr>
+          <w:rFonts w:ascii="Times New Roman" w:hAnsi="Times New Roman" w:cs="Times New Roman"/>
+          <w:sz w:val="24"/>
+          <w:szCs w:val="24"/>
+        </w:rPr>
+      </w:pPr>
+      <w:r>
+        <w:rPr>
+          <w:rFonts w:ascii="Times New Roman" w:hAnsi="Times New Roman" w:cs="Times New Roman"/>
+          <w:sz w:val="24"/>
+          <w:szCs w:val="24"/>
+        </w:rPr>
+        <w:t xml:space="preserve">The </w:t>
+      </w:r>
+      <w:proofErr w:type="spellStart"/>
+      <w:r>
+        <w:rPr>
+          <w:rFonts w:ascii="Times New Roman" w:hAnsi="Times New Roman" w:cs="Times New Roman"/>
+          <w:sz w:val="24"/>
+          <w:szCs w:val="24"/>
+        </w:rPr>
+        <w:t>php</w:t>
+      </w:r>
+      <w:proofErr w:type="spellEnd"/>
+      <w:r>
+        <w:rPr>
+          <w:rFonts w:ascii="Times New Roman" w:hAnsi="Times New Roman" w:cs="Times New Roman"/>
+          <w:sz w:val="24"/>
+          <w:szCs w:val="24"/>
+        </w:rPr>
+        <w:t xml:space="preserve"> does not handle single apostrophes (‘) in usernames.</w:t>
+      </w:r>
+    </w:p>
+    <w:p>
+      <w:pPr>
+        <w:pStyle w:val="ListParagraph"/>
+        <w:numPr>
+          <w:ilvl w:val="0"/>
+          <w:numId w:val="2"/>
+        </w:numPr>
+        <w:rPr>
+          <w:rFonts w:ascii="Times New Roman" w:hAnsi="Times New Roman" w:cs="Times New Roman"/>
+          <w:sz w:val="24"/>
+          <w:szCs w:val="24"/>
+        </w:rPr>
+      </w:pPr>
+      <w:r>
+        <w:rPr>
+          <w:rFonts w:ascii="Times New Roman" w:hAnsi="Times New Roman" w:cs="Times New Roman"/>
+          <w:sz w:val="24"/>
+          <w:szCs w:val="24"/>
+        </w:rPr>
+        <w:t>Usernames have no restrictions. Can be a single character or indefinitely large.</w:t>
+      </w:r>
+    </w:p>
+    <w:p>
+      <w:pPr>
+        <w:pStyle w:val="ListParagraph"/>
+        <w:numPr>
+          <w:ilvl w:val="0"/>
+          <w:numId w:val="2"/>
+        </w:numPr>
+        <w:rPr>
+          <w:rFonts w:ascii="Times New Roman" w:hAnsi="Times New Roman" w:cs="Times New Roman"/>
+          <w:sz w:val="24"/>
+          <w:szCs w:val="24"/>
+        </w:rPr>
+      </w:pPr>
+      <w:r>
+        <w:rPr>
+          <w:rFonts w:ascii="Times New Roman" w:hAnsi="Times New Roman" w:cs="Times New Roman"/>
+          <w:sz w:val="24"/>
+          <w:szCs w:val="24"/>
+        </w:rPr>
+        <w:t>You cannot play multiple games simultaneously. This is an issue if other people want to play but another game is already in progress.</w:t>
+      </w:r>
+    </w:p>
+    <w:p>
+      <w:pPr>
+        <w:pStyle w:val="ListParagraph"/>
+        <w:numPr>
+          <w:ilvl w:val="0"/>
+          <w:numId w:val="2"/>
+        </w:numPr>
+        <w:rPr>
+          <w:rFonts w:ascii="Times New Roman" w:hAnsi="Times New Roman" w:cs="Times New Roman"/>
+          <w:sz w:val="24"/>
+          <w:szCs w:val="24"/>
+        </w:rPr>
+      </w:pPr>
+      <w:r>
+        <w:rPr>
+          <w:rFonts w:ascii="Times New Roman" w:hAnsi="Times New Roman" w:cs="Times New Roman"/>
+          <w:sz w:val="24"/>
+          <w:szCs w:val="24"/>
+        </w:rPr>
+        <w:t>When creating a new username, if an invalid name has been entered you are prompted “[username] already exists” instead of giving a valid message such as “invalid username”.</w:t>
+      </w:r>
+    </w:p>
+    <w:p>
+      <w:pPr>
+        <w:pStyle w:val="ListParagraph"/>
+        <w:numPr>
+          <w:ilvl w:val="0"/>
+          <w:numId w:val="2"/>
+        </w:numPr>
+        <w:rPr>
+          <w:rFonts w:ascii="Times New Roman" w:hAnsi="Times New Roman" w:cs="Times New Roman"/>
+          <w:sz w:val="24"/>
+          <w:szCs w:val="24"/>
+        </w:rPr>
+      </w:pPr>
+      <w:r>
+        <w:rPr>
+          <w:rFonts w:ascii="Times New Roman" w:hAnsi="Times New Roman" w:cs="Times New Roman"/>
+          <w:sz w:val="24"/>
+          <w:szCs w:val="24"/>
+        </w:rPr>
+        <w:t>When creating a new username,</w:t>
+      </w:r>
+      <w:r>
+        <w:rPr>
+          <w:rFonts w:ascii="Times New Roman" w:hAnsi="Times New Roman" w:cs="Times New Roman"/>
+          <w:sz w:val="24"/>
+          <w:szCs w:val="24"/>
+        </w:rPr>
+        <w:t xml:space="preserve"> you may enter html tags. These html tags can be registered as a new user and will show on the webpage with the intended design of the html tag (e.g. &lt;p&gt;I’m a paragraph</w:t>
+      </w:r>
+      <w:proofErr w:type="gramStart"/>
+      <w:r>
+        <w:rPr>
+          <w:rFonts w:ascii="Times New Roman" w:hAnsi="Times New Roman" w:cs="Times New Roman"/>
+          <w:sz w:val="24"/>
+          <w:szCs w:val="24"/>
+        </w:rPr>
+        <w:t>!&lt;</w:t>
+      </w:r>
+      <w:proofErr w:type="gramEnd"/>
+      <w:r>
+        <w:rPr>
+          <w:rFonts w:ascii="Times New Roman" w:hAnsi="Times New Roman" w:cs="Times New Roman"/>
+          <w:sz w:val="24"/>
+          <w:szCs w:val="24"/>
+        </w:rPr>
+        <w:t xml:space="preserve">/p&gt;). </w:t>
+      </w:r>
+    </w:p>
+    <w:p>
+      <w:pPr>
+        <w:pStyle w:val="ListParagraph"/>
+        <w:numPr>
+          <w:ilvl w:val="0"/>
+          <w:numId w:val="2"/>
+        </w:numPr>
+        <w:rPr>
+          <w:rFonts w:ascii="Times New Roman" w:hAnsi="Times New Roman" w:cs="Times New Roman"/>
+          <w:sz w:val="24"/>
+          <w:szCs w:val="24"/>
+        </w:rPr>
+      </w:pPr>
+      <w:r>
+        <w:rPr>
+          <w:rFonts w:ascii="Times New Roman" w:hAnsi="Times New Roman" w:cs="Times New Roman"/>
+          <w:sz w:val="24"/>
+          <w:szCs w:val="24"/>
+        </w:rPr>
+        <w:t xml:space="preserve">When creating a new username, you may write scripts that will be accepted by the website (e.g. &lt;script&gt;let </w:t>
+      </w:r>
+      <w:proofErr w:type="spellStart"/>
+      <w:r>
+        <w:rPr>
+          <w:rFonts w:ascii="Times New Roman" w:hAnsi="Times New Roman" w:cs="Times New Roman"/>
+          <w:sz w:val="24"/>
+          <w:szCs w:val="24"/>
+        </w:rPr>
+        <w:t>i</w:t>
+      </w:r>
+      <w:proofErr w:type="spellEnd"/>
+      <w:r>
+        <w:rPr>
+          <w:rFonts w:ascii="Times New Roman" w:hAnsi="Times New Roman" w:cs="Times New Roman"/>
+          <w:sz w:val="24"/>
+          <w:szCs w:val="24"/>
+        </w:rPr>
+        <w:t xml:space="preserve"> = 1; while (</w:t>
+      </w:r>
+      <w:proofErr w:type="spellStart"/>
+      <w:r>
+        <w:rPr>
+          <w:rFonts w:ascii="Times New Roman" w:hAnsi="Times New Roman" w:cs="Times New Roman"/>
+          <w:sz w:val="24"/>
+          <w:szCs w:val="24"/>
+        </w:rPr>
+        <w:t>i</w:t>
+      </w:r>
+      <w:proofErr w:type="spellEnd"/>
+      <w:r>
+        <w:rPr>
+          <w:rFonts w:ascii="Times New Roman" w:hAnsi="Times New Roman" w:cs="Times New Roman"/>
+          <w:sz w:val="24"/>
+          <w:szCs w:val="24"/>
+        </w:rPr>
+        <w:t xml:space="preserve"> != 0){ alert(</w:t>
+      </w:r>
+      <w:proofErr w:type="spellStart"/>
+      <w:r>
+        <w:rPr>
+          <w:rFonts w:ascii="Times New Roman" w:hAnsi="Times New Roman" w:cs="Times New Roman"/>
+          <w:sz w:val="24"/>
+          <w:szCs w:val="24"/>
+        </w:rPr>
+        <w:t>i</w:t>
+      </w:r>
+      <w:proofErr w:type="spellEnd"/>
+      <w:r>
+        <w:rPr>
+          <w:rFonts w:ascii="Times New Roman" w:hAnsi="Times New Roman" w:cs="Times New Roman"/>
+          <w:sz w:val="24"/>
+          <w:szCs w:val="24"/>
+        </w:rPr>
+        <w:t>);}&lt;/script&gt;). Browsers, such as chrome, will notice this script and prevent the webpage from displaying. This could be a massive security issue if the browser security is bypassed.</w:t>
+      </w:r>
+    </w:p>
+    <w:p>
+      <w:pPr>
+        <w:pStyle w:val="ListParagraph"/>
+        <w:numPr>
+          <w:ilvl w:val="0"/>
+          <w:numId w:val="2"/>
+        </w:numPr>
+        <w:rPr>
+          <w:rFonts w:ascii="Times New Roman" w:hAnsi="Times New Roman" w:cs="Times New Roman"/>
+          <w:sz w:val="24"/>
+          <w:szCs w:val="24"/>
+        </w:rPr>
+      </w:pPr>
+      <w:r>
+        <w:rPr>
+          <w:rFonts w:ascii="Times New Roman" w:hAnsi="Times New Roman" w:cs="Times New Roman"/>
+          <w:sz w:val="24"/>
+          <w:szCs w:val="24"/>
+        </w:rPr>
+        <w:lastRenderedPageBreak/>
+        <w:t xml:space="preserve">When creating a new username, I entered the following: </w:t>
+      </w:r>
+      <w:proofErr w:type="gramStart"/>
+      <w:r>
+        <w:rPr>
+          <w:rFonts w:ascii="Times New Roman" w:hAnsi="Times New Roman" w:cs="Times New Roman"/>
+          <w:sz w:val="24"/>
+          <w:szCs w:val="24"/>
+        </w:rPr>
+        <w:t>alert(</w:t>
+      </w:r>
+      <w:proofErr w:type="gramEnd"/>
+      <w:r>
+        <w:rPr>
+          <w:rFonts w:ascii="Times New Roman" w:hAnsi="Times New Roman" w:cs="Times New Roman"/>
+          <w:sz w:val="24"/>
+          <w:szCs w:val="24"/>
+        </w:rPr>
+        <w:t>“Howdy!”);</w:t>
+      </w:r>
+    </w:p>
+    <w:p>
+      <w:pPr>
+        <w:pStyle w:val="ListParagraph"/>
+        <w:ind w:left="1080"/>
+        <w:rPr>
+          <w:rFonts w:ascii="Times New Roman" w:hAnsi="Times New Roman" w:cs="Times New Roman"/>
+          <w:sz w:val="24"/>
+          <w:szCs w:val="24"/>
+        </w:rPr>
+      </w:pPr>
+      <w:r>
+        <w:rPr>
+          <w:rFonts w:ascii="Times New Roman" w:hAnsi="Times New Roman" w:cs="Times New Roman"/>
+          <w:sz w:val="24"/>
+          <w:szCs w:val="24"/>
+        </w:rPr>
+        <w:t>This caused the entire website to freeze and prevented navigation to other tabs.</w:t>
+      </w:r>
+    </w:p>
+    <w:p>
+      <w:pPr>
+        <w:pStyle w:val="ListParagraph"/>
+        <w:ind w:left="1080"/>
+        <w:rPr>
+          <w:rFonts w:ascii="Times New Roman" w:hAnsi="Times New Roman" w:cs="Times New Roman"/>
+          <w:sz w:val="24"/>
+          <w:szCs w:val="24"/>
+        </w:rPr>
+      </w:pPr>
+      <w:r>
+        <w:rPr>
+          <w:rFonts w:ascii="Times New Roman" w:hAnsi="Times New Roman" w:cs="Times New Roman"/>
+          <w:sz w:val="24"/>
+          <w:szCs w:val="24"/>
+        </w:rPr>
+        <w:t>The only way to abort is to kill the browser from the console or by using Task Manager. This may be fixed by manually deleting the username from the database.</w:t>
       </w:r>
       <w:bookmarkStart w:id="0" w:name="_GoBack"/>
       <w:bookmarkEnd w:id="0"/>
-      <w:r>
-        <w:rPr>
-          <w:rFonts w:ascii="Times New Roman" w:hAnsi="Times New Roman" w:cs="Times New Roman"/>
-          <w:sz w:val="24"/>
-          <w:szCs w:val="24"/>
-        </w:rPr>
-        <w:t>]</w:t>
-      </w:r>
     </w:p>
     <w:sectPr>
       <w:pgSz w:w="12240" w:h="15840"/>

</xml_diff>

<commit_message>
a few more additions to the list of bugs
</commit_message>
<xml_diff>
--- a/Documentation/List of bugs.docx
+++ b/Documentation/List of bugs.docx
@@ -706,6 +706,192 @@
           <w:szCs w:val="24"/>
         </w:rPr>
         <w:t>The only way to abort is to kill the browser from the console or by using Task Manager. This may be fixed by manually deleting the username from the database.</w:t>
+      </w:r>
+    </w:p>
+    <w:p>
+      <w:pPr>
+        <w:pStyle w:val="ListParagraph"/>
+        <w:numPr>
+          <w:ilvl w:val="0"/>
+          <w:numId w:val="2"/>
+        </w:numPr>
+        <w:rPr>
+          <w:rFonts w:ascii="Times New Roman" w:hAnsi="Times New Roman" w:cs="Times New Roman"/>
+          <w:sz w:val="24"/>
+          <w:szCs w:val="24"/>
+        </w:rPr>
+      </w:pPr>
+      <w:r>
+        <w:rPr>
+          <w:rFonts w:ascii="Times New Roman" w:hAnsi="Times New Roman" w:cs="Times New Roman"/>
+          <w:sz w:val="24"/>
+          <w:szCs w:val="24"/>
+        </w:rPr>
+        <w:t>When a user has not played in a game, selecting “view individual game stats” just shows a blank screen. This should display something like “[username] has no stats”.</w:t>
+      </w:r>
+    </w:p>
+    <w:p>
+      <w:pPr>
+        <w:pStyle w:val="ListParagraph"/>
+        <w:numPr>
+          <w:ilvl w:val="0"/>
+          <w:numId w:val="2"/>
+        </w:numPr>
+        <w:rPr>
+          <w:rFonts w:ascii="Times New Roman" w:hAnsi="Times New Roman" w:cs="Times New Roman"/>
+          <w:sz w:val="24"/>
+          <w:szCs w:val="24"/>
+        </w:rPr>
+      </w:pPr>
+      <w:r>
+        <w:rPr>
+          <w:rFonts w:ascii="Times New Roman" w:hAnsi="Times New Roman" w:cs="Times New Roman"/>
+          <w:sz w:val="24"/>
+          <w:szCs w:val="24"/>
+        </w:rPr>
+        <w:t>Somehow, users “Thomas” and “Benjamin” have exactly 1 shot recorded, but no individual game stats. Apparently, a user can register a shot without being in a game.</w:t>
+      </w:r>
+    </w:p>
+    <w:p>
+      <w:pPr>
+        <w:pStyle w:val="ListParagraph"/>
+        <w:numPr>
+          <w:ilvl w:val="0"/>
+          <w:numId w:val="2"/>
+        </w:numPr>
+        <w:rPr>
+          <w:rFonts w:ascii="Times New Roman" w:hAnsi="Times New Roman" w:cs="Times New Roman"/>
+          <w:sz w:val="24"/>
+          <w:szCs w:val="24"/>
+        </w:rPr>
+      </w:pPr>
+      <w:r>
+        <w:rPr>
+          <w:rFonts w:ascii="Times New Roman" w:hAnsi="Times New Roman" w:cs="Times New Roman"/>
+          <w:sz w:val="24"/>
+          <w:szCs w:val="24"/>
+        </w:rPr>
+        <w:t>If a user creates a game, but doesn’t join, other users may join the game and begin playing without</w:t>
+      </w:r>
+      <w:r>
+        <w:rPr>
+          <w:rFonts w:ascii="Times New Roman" w:hAnsi="Times New Roman" w:cs="Times New Roman"/>
+          <w:sz w:val="24"/>
+          <w:szCs w:val="24"/>
+        </w:rPr>
+        <w:t xml:space="preserve"> the user that created the game since you may not join a game that is in progress.</w:t>
+      </w:r>
+    </w:p>
+    <w:p>
+      <w:pPr>
+        <w:pStyle w:val="ListParagraph"/>
+        <w:numPr>
+          <w:ilvl w:val="0"/>
+          <w:numId w:val="2"/>
+        </w:numPr>
+        <w:rPr>
+          <w:rFonts w:ascii="Times New Roman" w:hAnsi="Times New Roman" w:cs="Times New Roman"/>
+          <w:sz w:val="24"/>
+          <w:szCs w:val="24"/>
+        </w:rPr>
+      </w:pPr>
+      <w:r>
+        <w:rPr>
+          <w:rFonts w:ascii="Times New Roman" w:hAnsi="Times New Roman" w:cs="Times New Roman"/>
+          <w:sz w:val="24"/>
+          <w:szCs w:val="24"/>
+        </w:rPr>
+        <w:t>Anyone that has access to the website can terminate a game in progress. Access to termination should only be available to users that are actively in a game.</w:t>
+      </w:r>
+    </w:p>
+    <w:p>
+      <w:pPr>
+        <w:pStyle w:val="ListParagraph"/>
+        <w:numPr>
+          <w:ilvl w:val="0"/>
+          <w:numId w:val="2"/>
+        </w:numPr>
+        <w:rPr>
+          <w:rFonts w:ascii="Times New Roman" w:hAnsi="Times New Roman" w:cs="Times New Roman"/>
+          <w:sz w:val="24"/>
+          <w:szCs w:val="24"/>
+        </w:rPr>
+      </w:pPr>
+      <w:r>
+        <w:rPr>
+          <w:rFonts w:ascii="Times New Roman" w:hAnsi="Times New Roman" w:cs="Times New Roman"/>
+          <w:sz w:val="24"/>
+          <w:szCs w:val="24"/>
+        </w:rPr>
+        <w:t xml:space="preserve">Usernames are not posted in chronological order. In a test of mine, I created a user named “tom” and later made another user “tom1”. On the website, it shows “tom1” </w:t>
+      </w:r>
+      <w:r>
+        <w:rPr>
+          <w:rFonts w:ascii="Times New Roman" w:hAnsi="Times New Roman" w:cs="Times New Roman"/>
+          <w:sz w:val="24"/>
+          <w:szCs w:val="24"/>
+        </w:rPr>
+        <w:t xml:space="preserve">posted </w:t>
+      </w:r>
+      <w:r>
+        <w:rPr>
+          <w:rFonts w:ascii="Times New Roman" w:hAnsi="Times New Roman" w:cs="Times New Roman"/>
+          <w:sz w:val="24"/>
+          <w:szCs w:val="24"/>
+        </w:rPr>
+        <w:t>above “tom”. I extended this further by making a user named “1”</w:t>
+      </w:r>
+      <w:r>
+        <w:rPr>
+          <w:rFonts w:ascii="Times New Roman" w:hAnsi="Times New Roman" w:cs="Times New Roman"/>
+          <w:sz w:val="24"/>
+          <w:szCs w:val="24"/>
+        </w:rPr>
+        <w:t xml:space="preserve"> (which shouldn’t be allowed) and this new user “1” was posted on the website above user “tom1”. Overall, this may be less of a bug and more of a design choice.</w:t>
+      </w:r>
+    </w:p>
+    <w:p>
+      <w:pPr>
+        <w:pStyle w:val="ListParagraph"/>
+        <w:numPr>
+          <w:ilvl w:val="0"/>
+          <w:numId w:val="2"/>
+        </w:numPr>
+        <w:rPr>
+          <w:rFonts w:ascii="Times New Roman" w:hAnsi="Times New Roman" w:cs="Times New Roman"/>
+          <w:sz w:val="24"/>
+          <w:szCs w:val="24"/>
+        </w:rPr>
+      </w:pPr>
+      <w:r>
+        <w:rPr>
+          <w:rFonts w:ascii="Times New Roman" w:hAnsi="Times New Roman" w:cs="Times New Roman"/>
+          <w:sz w:val="24"/>
+          <w:szCs w:val="24"/>
+        </w:rPr>
+        <w:t>A user can create a game and leave the website without joining the game. The interface for “open and waiting for players to join” remains on the website for an indefinite duration. This should be automatically terminated after 1-2 minutes if a game is never started. Furthermore, a single user can join a game and stay in the game for an indefinite duration. The game should be limited to a certain amount of time (say five minutes). Perhaps we could implement a queue instead of allowing players to create and join a game on their own whim.</w:t>
+      </w:r>
+    </w:p>
+    <w:p>
+      <w:pPr>
+        <w:pStyle w:val="ListParagraph"/>
+        <w:numPr>
+          <w:ilvl w:val="0"/>
+          <w:numId w:val="2"/>
+        </w:numPr>
+        <w:rPr>
+          <w:rFonts w:ascii="Times New Roman" w:hAnsi="Times New Roman" w:cs="Times New Roman"/>
+          <w:sz w:val="24"/>
+          <w:szCs w:val="24"/>
+        </w:rPr>
+      </w:pPr>
+      <w:r>
+        <w:rPr>
+          <w:rFonts w:ascii="Times New Roman" w:hAnsi="Times New Roman" w:cs="Times New Roman"/>
+          <w:sz w:val="24"/>
+          <w:szCs w:val="24"/>
+        </w:rPr>
+        <w:t>Once a game is created, it must be played. There is no option to abort.</w:t>
       </w:r>
       <w:bookmarkStart w:id="0" w:name="_GoBack"/>
       <w:bookmarkEnd w:id="0"/>

</xml_diff>

<commit_message>
fixed an item on the list of bugs
</commit_message>
<xml_diff>
--- a/Documentation/List of bugs.docx
+++ b/Documentation/List of bugs.docx
@@ -308,7 +308,25 @@
           <w:sz w:val="24"/>
           <w:szCs w:val="24"/>
         </w:rPr>
-        <w:t>Can join a game with no hardware.</w:t>
+        <w:t>Can</w:t>
+      </w:r>
+      <w:r>
+        <w:rPr>
+          <w:rFonts w:ascii="Times New Roman" w:hAnsi="Times New Roman" w:cs="Times New Roman"/>
+          <w:sz w:val="24"/>
+          <w:szCs w:val="24"/>
+        </w:rPr>
+        <w:t xml:space="preserve"> create and</w:t>
+      </w:r>
+      <w:bookmarkStart w:id="0" w:name="_GoBack"/>
+      <w:bookmarkEnd w:id="0"/>
+      <w:r>
+        <w:rPr>
+          <w:rFonts w:ascii="Times New Roman" w:hAnsi="Times New Roman" w:cs="Times New Roman"/>
+          <w:sz w:val="24"/>
+          <w:szCs w:val="24"/>
+        </w:rPr>
+        <w:t xml:space="preserve"> join a game with no hardware.</w:t>
       </w:r>
     </w:p>
     <w:p>
@@ -893,8 +911,6 @@
         </w:rPr>
         <w:t>Once a game is created, it must be played. There is no option to abort.</w:t>
       </w:r>
-      <w:bookmarkStart w:id="0" w:name="_GoBack"/>
-      <w:bookmarkEnd w:id="0"/>
     </w:p>
     <w:sectPr>
       <w:pgSz w:w="12240" w:h="15840"/>

</xml_diff>

<commit_message>
Cleaned up the list of bugs.
</commit_message>
<xml_diff>
--- a/Documentation/List of bugs.docx
+++ b/Documentation/List of bugs.docx
@@ -4,28 +4,6 @@
   <w:body>
     <w:p>
       <w:pPr>
-        <w:rPr>
-          <w:rFonts w:ascii="Times New Roman" w:hAnsi="Times New Roman" w:cs="Times New Roman"/>
-          <w:sz w:val="24"/>
-          <w:szCs w:val="24"/>
-        </w:rPr>
-      </w:pPr>
-      <w:r>
-        <w:rPr>
-          <w:rFonts w:ascii="Times New Roman" w:hAnsi="Times New Roman" w:cs="Times New Roman"/>
-          <w:sz w:val="24"/>
-          <w:szCs w:val="24"/>
-        </w:rPr>
-        <w:t>List of bugs</w:t>
-      </w:r>
-    </w:p>
-    <w:p>
-      <w:pPr>
-        <w:pStyle w:val="ListParagraph"/>
-        <w:numPr>
-          <w:ilvl w:val="0"/>
-          <w:numId w:val="1"/>
-        </w:numPr>
         <w:pBdr>
           <w:bottom w:val="single" w:sz="6" w:space="1" w:color="auto"/>
         </w:pBdr>
@@ -42,7 +20,7 @@
           <w:sz w:val="24"/>
           <w:szCs w:val="24"/>
         </w:rPr>
-        <w:t>Hardware</w:t>
+        <w:t>List of bugs</w:t>
       </w:r>
     </w:p>
     <w:p>
@@ -65,261 +43,39 @@
           <w:szCs w:val="24"/>
         </w:rPr>
         <w:t>LEDs will blink slowly when looking for a game. Upon joining a game the LEDs will blink rapidly. This rapid blinking will continue even after the game is over.</w:t>
-      </w:r>
-    </w:p>
-    <w:p>
-      <w:pPr>
-        <w:pStyle w:val="ListParagraph"/>
-        <w:ind w:left="1080"/>
-        <w:rPr>
-          <w:rFonts w:ascii="Times New Roman" w:hAnsi="Times New Roman" w:cs="Times New Roman"/>
-          <w:sz w:val="24"/>
-          <w:szCs w:val="24"/>
-        </w:rPr>
-      </w:pPr>
-    </w:p>
-    <w:p>
-      <w:pPr>
-        <w:pStyle w:val="ListParagraph"/>
-        <w:ind w:left="1080"/>
-        <w:rPr>
-          <w:rFonts w:ascii="Times New Roman" w:hAnsi="Times New Roman" w:cs="Times New Roman"/>
-          <w:sz w:val="24"/>
-          <w:szCs w:val="24"/>
-        </w:rPr>
-      </w:pPr>
-    </w:p>
-    <w:p>
-      <w:pPr>
-        <w:pStyle w:val="ListParagraph"/>
-        <w:numPr>
-          <w:ilvl w:val="0"/>
-          <w:numId w:val="1"/>
-        </w:numPr>
-        <w:pBdr>
-          <w:bottom w:val="single" w:sz="6" w:space="1" w:color="auto"/>
-        </w:pBdr>
-        <w:jc w:val="center"/>
-        <w:rPr>
-          <w:rFonts w:ascii="Times New Roman" w:hAnsi="Times New Roman" w:cs="Times New Roman"/>
-          <w:sz w:val="24"/>
-          <w:szCs w:val="24"/>
-        </w:rPr>
-      </w:pPr>
-      <w:r>
-        <w:rPr>
-          <w:rFonts w:ascii="Times New Roman" w:hAnsi="Times New Roman" w:cs="Times New Roman"/>
-          <w:sz w:val="24"/>
-          <w:szCs w:val="24"/>
-        </w:rPr>
-        <w:t>Before joining a game</w:t>
-      </w:r>
-    </w:p>
-    <w:p>
-      <w:pPr>
-        <w:pStyle w:val="ListParagraph"/>
-        <w:numPr>
-          <w:ilvl w:val="0"/>
-          <w:numId w:val="2"/>
-        </w:numPr>
-        <w:rPr>
-          <w:rFonts w:ascii="Times New Roman" w:hAnsi="Times New Roman" w:cs="Times New Roman"/>
-          <w:sz w:val="24"/>
-          <w:szCs w:val="24"/>
-        </w:rPr>
-      </w:pPr>
-      <w:r>
-        <w:rPr>
-          <w:rFonts w:ascii="Times New Roman" w:hAnsi="Times New Roman" w:cs="Times New Roman"/>
-          <w:sz w:val="24"/>
-          <w:szCs w:val="24"/>
-        </w:rPr>
-        <w:t>Unable to find game. Connection issues.</w:t>
-      </w:r>
-    </w:p>
-    <w:p>
-      <w:pPr>
-        <w:jc w:val="center"/>
-        <w:rPr>
-          <w:rFonts w:ascii="Times New Roman" w:hAnsi="Times New Roman" w:cs="Times New Roman"/>
-          <w:sz w:val="24"/>
-          <w:szCs w:val="24"/>
-        </w:rPr>
-      </w:pPr>
-    </w:p>
-    <w:p>
-      <w:pPr>
-        <w:pStyle w:val="ListParagraph"/>
-        <w:numPr>
-          <w:ilvl w:val="0"/>
-          <w:numId w:val="1"/>
-        </w:numPr>
-        <w:pBdr>
-          <w:bottom w:val="single" w:sz="6" w:space="1" w:color="auto"/>
-        </w:pBdr>
-        <w:jc w:val="center"/>
-        <w:rPr>
-          <w:rFonts w:ascii="Times New Roman" w:hAnsi="Times New Roman" w:cs="Times New Roman"/>
-          <w:sz w:val="24"/>
-          <w:szCs w:val="24"/>
-        </w:rPr>
-      </w:pPr>
-      <w:r>
-        <w:rPr>
-          <w:rFonts w:ascii="Times New Roman" w:hAnsi="Times New Roman" w:cs="Times New Roman"/>
-          <w:sz w:val="24"/>
-          <w:szCs w:val="24"/>
-        </w:rPr>
-        <w:t>During a game</w:t>
-      </w:r>
-    </w:p>
-    <w:p>
-      <w:pPr>
-        <w:pStyle w:val="ListParagraph"/>
-        <w:numPr>
-          <w:ilvl w:val="0"/>
-          <w:numId w:val="2"/>
-        </w:numPr>
-        <w:rPr>
-          <w:rFonts w:ascii="Times New Roman" w:hAnsi="Times New Roman" w:cs="Times New Roman"/>
-          <w:sz w:val="24"/>
-          <w:szCs w:val="24"/>
-        </w:rPr>
-      </w:pPr>
-      <w:r>
-        <w:rPr>
-          <w:rFonts w:ascii="Times New Roman" w:hAnsi="Times New Roman" w:cs="Times New Roman"/>
-          <w:sz w:val="24"/>
-          <w:szCs w:val="24"/>
-        </w:rPr>
-        <w:t>[None at the moment]</w:t>
-      </w:r>
-    </w:p>
-    <w:p>
-      <w:pPr>
-        <w:jc w:val="center"/>
-        <w:rPr>
-          <w:rFonts w:ascii="Times New Roman" w:hAnsi="Times New Roman" w:cs="Times New Roman"/>
-          <w:sz w:val="24"/>
-          <w:szCs w:val="24"/>
-        </w:rPr>
-      </w:pPr>
-    </w:p>
-    <w:p>
-      <w:pPr>
-        <w:pStyle w:val="ListParagraph"/>
-        <w:numPr>
-          <w:ilvl w:val="0"/>
-          <w:numId w:val="1"/>
-        </w:numPr>
-        <w:pBdr>
-          <w:bottom w:val="single" w:sz="6" w:space="1" w:color="auto"/>
-        </w:pBdr>
-        <w:jc w:val="center"/>
-        <w:rPr>
-          <w:rFonts w:ascii="Times New Roman" w:hAnsi="Times New Roman" w:cs="Times New Roman"/>
-          <w:sz w:val="24"/>
-          <w:szCs w:val="24"/>
-        </w:rPr>
-      </w:pPr>
-      <w:r>
-        <w:rPr>
-          <w:rFonts w:ascii="Times New Roman" w:hAnsi="Times New Roman" w:cs="Times New Roman"/>
-          <w:sz w:val="24"/>
-          <w:szCs w:val="24"/>
-        </w:rPr>
-        <w:t>After a game</w:t>
-      </w:r>
-    </w:p>
-    <w:p>
-      <w:pPr>
-        <w:pStyle w:val="ListParagraph"/>
-        <w:numPr>
-          <w:ilvl w:val="0"/>
-          <w:numId w:val="2"/>
-        </w:numPr>
-        <w:rPr>
-          <w:rFonts w:ascii="Times New Roman" w:hAnsi="Times New Roman" w:cs="Times New Roman"/>
-          <w:sz w:val="24"/>
-          <w:szCs w:val="24"/>
-        </w:rPr>
-      </w:pPr>
-      <w:r>
-        <w:rPr>
-          <w:rFonts w:ascii="Times New Roman" w:hAnsi="Times New Roman" w:cs="Times New Roman"/>
-          <w:sz w:val="24"/>
-          <w:szCs w:val="24"/>
-        </w:rPr>
-        <w:t>[None at the moment]</w:t>
-      </w:r>
-    </w:p>
-    <w:p>
-      <w:pPr>
-        <w:ind w:left="720"/>
-        <w:rPr>
-          <w:rFonts w:ascii="Times New Roman" w:hAnsi="Times New Roman" w:cs="Times New Roman"/>
-          <w:sz w:val="24"/>
-          <w:szCs w:val="24"/>
-        </w:rPr>
-      </w:pPr>
-    </w:p>
-    <w:p>
-      <w:pPr>
-        <w:pStyle w:val="ListParagraph"/>
-        <w:numPr>
-          <w:ilvl w:val="0"/>
-          <w:numId w:val="1"/>
-        </w:numPr>
-        <w:pBdr>
-          <w:bottom w:val="single" w:sz="6" w:space="1" w:color="auto"/>
-        </w:pBdr>
-        <w:jc w:val="center"/>
-        <w:rPr>
-          <w:rFonts w:ascii="Times New Roman" w:hAnsi="Times New Roman" w:cs="Times New Roman"/>
-          <w:sz w:val="24"/>
-          <w:szCs w:val="24"/>
-        </w:rPr>
-      </w:pPr>
-      <w:r>
-        <w:rPr>
-          <w:rFonts w:ascii="Times New Roman" w:hAnsi="Times New Roman" w:cs="Times New Roman"/>
-          <w:sz w:val="24"/>
-          <w:szCs w:val="24"/>
-        </w:rPr>
-        <w:t>Website</w:t>
-      </w:r>
-    </w:p>
-    <w:p>
-      <w:pPr>
-        <w:pStyle w:val="ListParagraph"/>
-        <w:numPr>
-          <w:ilvl w:val="0"/>
-          <w:numId w:val="2"/>
-        </w:numPr>
-        <w:rPr>
-          <w:rFonts w:ascii="Times New Roman" w:hAnsi="Times New Roman" w:cs="Times New Roman"/>
-          <w:sz w:val="24"/>
-          <w:szCs w:val="24"/>
-        </w:rPr>
-      </w:pPr>
-      <w:r>
-        <w:rPr>
-          <w:rFonts w:ascii="Times New Roman" w:hAnsi="Times New Roman" w:cs="Times New Roman"/>
-          <w:sz w:val="24"/>
-          <w:szCs w:val="24"/>
-        </w:rPr>
-        <w:t>Can</w:t>
-      </w:r>
-      <w:r>
-        <w:rPr>
-          <w:rFonts w:ascii="Times New Roman" w:hAnsi="Times New Roman" w:cs="Times New Roman"/>
-          <w:sz w:val="24"/>
-          <w:szCs w:val="24"/>
-        </w:rPr>
-        <w:t xml:space="preserve"> create and</w:t>
       </w:r>
       <w:bookmarkStart w:id="0" w:name="_GoBack"/>
       <w:bookmarkEnd w:id="0"/>
+    </w:p>
+    <w:p>
+      <w:pPr>
+        <w:pStyle w:val="ListParagraph"/>
+        <w:numPr>
+          <w:ilvl w:val="0"/>
+          <w:numId w:val="2"/>
+        </w:numPr>
+        <w:rPr>
+          <w:rFonts w:ascii="Times New Roman" w:hAnsi="Times New Roman" w:cs="Times New Roman"/>
+          <w:sz w:val="24"/>
+          <w:szCs w:val="24"/>
+        </w:rPr>
+      </w:pPr>
+      <w:r>
+        <w:rPr>
+          <w:rFonts w:ascii="Times New Roman" w:hAnsi="Times New Roman" w:cs="Times New Roman"/>
+          <w:sz w:val="24"/>
+          <w:szCs w:val="24"/>
+        </w:rPr>
+        <w:t>Can</w:t>
+      </w:r>
+      <w:r>
+        <w:rPr>
+          <w:rFonts w:ascii="Times New Roman" w:hAnsi="Times New Roman" w:cs="Times New Roman"/>
+          <w:sz w:val="24"/>
+          <w:szCs w:val="24"/>
+        </w:rPr>
+        <w:t xml:space="preserve"> create and</w:t>
+      </w:r>
       <w:r>
         <w:rPr>
           <w:rFonts w:ascii="Times New Roman" w:hAnsi="Times New Roman" w:cs="Times New Roman"/>
@@ -666,206 +422,214 @@
           <w:sz w:val="24"/>
           <w:szCs w:val="24"/>
         </w:rPr>
+        <w:t xml:space="preserve">When creating a new username, I entered the following: </w:t>
+      </w:r>
+      <w:proofErr w:type="gramStart"/>
+      <w:r>
+        <w:rPr>
+          <w:rFonts w:ascii="Times New Roman" w:hAnsi="Times New Roman" w:cs="Times New Roman"/>
+          <w:sz w:val="24"/>
+          <w:szCs w:val="24"/>
+        </w:rPr>
+        <w:t>alert(</w:t>
+      </w:r>
+      <w:proofErr w:type="gramEnd"/>
+      <w:r>
+        <w:rPr>
+          <w:rFonts w:ascii="Times New Roman" w:hAnsi="Times New Roman" w:cs="Times New Roman"/>
+          <w:sz w:val="24"/>
+          <w:szCs w:val="24"/>
+        </w:rPr>
+        <w:t>“Howdy!”);</w:t>
+      </w:r>
+    </w:p>
+    <w:p>
+      <w:pPr>
+        <w:pStyle w:val="ListParagraph"/>
+        <w:ind w:left="1080"/>
+        <w:rPr>
+          <w:rFonts w:ascii="Times New Roman" w:hAnsi="Times New Roman" w:cs="Times New Roman"/>
+          <w:sz w:val="24"/>
+          <w:szCs w:val="24"/>
+        </w:rPr>
+      </w:pPr>
+      <w:r>
+        <w:rPr>
+          <w:rFonts w:ascii="Times New Roman" w:hAnsi="Times New Roman" w:cs="Times New Roman"/>
+          <w:sz w:val="24"/>
+          <w:szCs w:val="24"/>
+        </w:rPr>
+        <w:t>This caused the entire website to freeze and prevented navigation to other tabs.</w:t>
+      </w:r>
+    </w:p>
+    <w:p>
+      <w:pPr>
+        <w:pStyle w:val="ListParagraph"/>
+        <w:ind w:left="1080"/>
+        <w:rPr>
+          <w:rFonts w:ascii="Times New Roman" w:hAnsi="Times New Roman" w:cs="Times New Roman"/>
+          <w:sz w:val="24"/>
+          <w:szCs w:val="24"/>
+        </w:rPr>
+      </w:pPr>
+      <w:r>
+        <w:rPr>
+          <w:rFonts w:ascii="Times New Roman" w:hAnsi="Times New Roman" w:cs="Times New Roman"/>
+          <w:sz w:val="24"/>
+          <w:szCs w:val="24"/>
+        </w:rPr>
+        <w:t>The only way to abort is to kill the browser from the console or by using Task Manager. This may be fixed by manually deleting the username from the database.</w:t>
+      </w:r>
+    </w:p>
+    <w:p>
+      <w:pPr>
+        <w:pStyle w:val="ListParagraph"/>
+        <w:numPr>
+          <w:ilvl w:val="0"/>
+          <w:numId w:val="2"/>
+        </w:numPr>
+        <w:rPr>
+          <w:rFonts w:ascii="Times New Roman" w:hAnsi="Times New Roman" w:cs="Times New Roman"/>
+          <w:sz w:val="24"/>
+          <w:szCs w:val="24"/>
+        </w:rPr>
+      </w:pPr>
+      <w:r>
+        <w:rPr>
+          <w:rFonts w:ascii="Times New Roman" w:hAnsi="Times New Roman" w:cs="Times New Roman"/>
+          <w:sz w:val="24"/>
+          <w:szCs w:val="24"/>
+        </w:rPr>
+        <w:t>When a user has not played in a game, selecting “view individual game stats” just shows a blank screen. This should display something like “[username] has no stats”.</w:t>
+      </w:r>
+    </w:p>
+    <w:p>
+      <w:pPr>
+        <w:pStyle w:val="ListParagraph"/>
+        <w:numPr>
+          <w:ilvl w:val="0"/>
+          <w:numId w:val="2"/>
+        </w:numPr>
+        <w:rPr>
+          <w:rFonts w:ascii="Times New Roman" w:hAnsi="Times New Roman" w:cs="Times New Roman"/>
+          <w:sz w:val="24"/>
+          <w:szCs w:val="24"/>
+        </w:rPr>
+      </w:pPr>
+      <w:r>
+        <w:rPr>
+          <w:rFonts w:ascii="Times New Roman" w:hAnsi="Times New Roman" w:cs="Times New Roman"/>
+          <w:sz w:val="24"/>
+          <w:szCs w:val="24"/>
+        </w:rPr>
+        <w:t>Somehow, users “Thomas” and “Benjamin” have exactly 1 shot recorded, but no individual game stats. Apparently, a user can register a shot without being in a game.</w:t>
+      </w:r>
+    </w:p>
+    <w:p>
+      <w:pPr>
+        <w:pStyle w:val="ListParagraph"/>
+        <w:numPr>
+          <w:ilvl w:val="0"/>
+          <w:numId w:val="2"/>
+        </w:numPr>
+        <w:rPr>
+          <w:rFonts w:ascii="Times New Roman" w:hAnsi="Times New Roman" w:cs="Times New Roman"/>
+          <w:sz w:val="24"/>
+          <w:szCs w:val="24"/>
+        </w:rPr>
+      </w:pPr>
+      <w:r>
+        <w:rPr>
+          <w:rFonts w:ascii="Times New Roman" w:hAnsi="Times New Roman" w:cs="Times New Roman"/>
+          <w:sz w:val="24"/>
+          <w:szCs w:val="24"/>
+        </w:rPr>
+        <w:t>If a user creates a game, but doesn’t join, other users may join the game and begin playing without</w:t>
+      </w:r>
+      <w:r>
+        <w:rPr>
+          <w:rFonts w:ascii="Times New Roman" w:hAnsi="Times New Roman" w:cs="Times New Roman"/>
+          <w:sz w:val="24"/>
+          <w:szCs w:val="24"/>
+        </w:rPr>
+        <w:t xml:space="preserve"> the user that created the game since you may not join a game that is in progress.</w:t>
+      </w:r>
+    </w:p>
+    <w:p>
+      <w:pPr>
+        <w:pStyle w:val="ListParagraph"/>
+        <w:numPr>
+          <w:ilvl w:val="0"/>
+          <w:numId w:val="2"/>
+        </w:numPr>
+        <w:rPr>
+          <w:rFonts w:ascii="Times New Roman" w:hAnsi="Times New Roman" w:cs="Times New Roman"/>
+          <w:sz w:val="24"/>
+          <w:szCs w:val="24"/>
+        </w:rPr>
+      </w:pPr>
+      <w:r>
+        <w:rPr>
+          <w:rFonts w:ascii="Times New Roman" w:hAnsi="Times New Roman" w:cs="Times New Roman"/>
+          <w:sz w:val="24"/>
+          <w:szCs w:val="24"/>
+        </w:rPr>
+        <w:t>Anyone that has access to the website can terminate a game in progress. Access to termination should only be available to users that are actively in a game.</w:t>
+      </w:r>
+    </w:p>
+    <w:p>
+      <w:pPr>
+        <w:pStyle w:val="ListParagraph"/>
+        <w:numPr>
+          <w:ilvl w:val="0"/>
+          <w:numId w:val="2"/>
+        </w:numPr>
+        <w:rPr>
+          <w:rFonts w:ascii="Times New Roman" w:hAnsi="Times New Roman" w:cs="Times New Roman"/>
+          <w:sz w:val="24"/>
+          <w:szCs w:val="24"/>
+        </w:rPr>
+      </w:pPr>
+      <w:r>
+        <w:rPr>
+          <w:rFonts w:ascii="Times New Roman" w:hAnsi="Times New Roman" w:cs="Times New Roman"/>
+          <w:sz w:val="24"/>
+          <w:szCs w:val="24"/>
+        </w:rPr>
+        <w:t xml:space="preserve">Usernames are not posted in chronological order. In a test of mine, I created a user named “tom” and later made another user “tom1”. On the website, it shows “tom1” </w:t>
+      </w:r>
+      <w:r>
+        <w:rPr>
+          <w:rFonts w:ascii="Times New Roman" w:hAnsi="Times New Roman" w:cs="Times New Roman"/>
+          <w:sz w:val="24"/>
+          <w:szCs w:val="24"/>
+        </w:rPr>
+        <w:t xml:space="preserve">posted </w:t>
+      </w:r>
+      <w:r>
+        <w:rPr>
+          <w:rFonts w:ascii="Times New Roman" w:hAnsi="Times New Roman" w:cs="Times New Roman"/>
+          <w:sz w:val="24"/>
+          <w:szCs w:val="24"/>
+        </w:rPr>
+        <w:t>above “tom”. I extended this further by making a user named “1”</w:t>
+      </w:r>
+      <w:r>
+        <w:rPr>
+          <w:rFonts w:ascii="Times New Roman" w:hAnsi="Times New Roman" w:cs="Times New Roman"/>
+          <w:sz w:val="24"/>
+          <w:szCs w:val="24"/>
+        </w:rPr>
+        <w:t xml:space="preserve"> (which </w:t>
+      </w:r>
+      <w:r>
+        <w:rPr>
+          <w:rFonts w:ascii="Times New Roman" w:hAnsi="Times New Roman" w:cs="Times New Roman"/>
+          <w:sz w:val="24"/>
+          <w:szCs w:val="24"/>
+        </w:rPr>
         <w:lastRenderedPageBreak/>
-        <w:t xml:space="preserve">When creating a new username, I entered the following: </w:t>
-      </w:r>
-      <w:proofErr w:type="gramStart"/>
-      <w:r>
-        <w:rPr>
-          <w:rFonts w:ascii="Times New Roman" w:hAnsi="Times New Roman" w:cs="Times New Roman"/>
-          <w:sz w:val="24"/>
-          <w:szCs w:val="24"/>
-        </w:rPr>
-        <w:t>alert(</w:t>
-      </w:r>
-      <w:proofErr w:type="gramEnd"/>
-      <w:r>
-        <w:rPr>
-          <w:rFonts w:ascii="Times New Roman" w:hAnsi="Times New Roman" w:cs="Times New Roman"/>
-          <w:sz w:val="24"/>
-          <w:szCs w:val="24"/>
-        </w:rPr>
-        <w:t>“Howdy!”);</w:t>
-      </w:r>
-    </w:p>
-    <w:p>
-      <w:pPr>
-        <w:pStyle w:val="ListParagraph"/>
-        <w:ind w:left="1080"/>
-        <w:rPr>
-          <w:rFonts w:ascii="Times New Roman" w:hAnsi="Times New Roman" w:cs="Times New Roman"/>
-          <w:sz w:val="24"/>
-          <w:szCs w:val="24"/>
-        </w:rPr>
-      </w:pPr>
-      <w:r>
-        <w:rPr>
-          <w:rFonts w:ascii="Times New Roman" w:hAnsi="Times New Roman" w:cs="Times New Roman"/>
-          <w:sz w:val="24"/>
-          <w:szCs w:val="24"/>
-        </w:rPr>
-        <w:t>This caused the entire website to freeze and prevented navigation to other tabs.</w:t>
-      </w:r>
-    </w:p>
-    <w:p>
-      <w:pPr>
-        <w:pStyle w:val="ListParagraph"/>
-        <w:ind w:left="1080"/>
-        <w:rPr>
-          <w:rFonts w:ascii="Times New Roman" w:hAnsi="Times New Roman" w:cs="Times New Roman"/>
-          <w:sz w:val="24"/>
-          <w:szCs w:val="24"/>
-        </w:rPr>
-      </w:pPr>
-      <w:r>
-        <w:rPr>
-          <w:rFonts w:ascii="Times New Roman" w:hAnsi="Times New Roman" w:cs="Times New Roman"/>
-          <w:sz w:val="24"/>
-          <w:szCs w:val="24"/>
-        </w:rPr>
-        <w:t>The only way to abort is to kill the browser from the console or by using Task Manager. This may be fixed by manually deleting the username from the database.</w:t>
-      </w:r>
-    </w:p>
-    <w:p>
-      <w:pPr>
-        <w:pStyle w:val="ListParagraph"/>
-        <w:numPr>
-          <w:ilvl w:val="0"/>
-          <w:numId w:val="2"/>
-        </w:numPr>
-        <w:rPr>
-          <w:rFonts w:ascii="Times New Roman" w:hAnsi="Times New Roman" w:cs="Times New Roman"/>
-          <w:sz w:val="24"/>
-          <w:szCs w:val="24"/>
-        </w:rPr>
-      </w:pPr>
-      <w:r>
-        <w:rPr>
-          <w:rFonts w:ascii="Times New Roman" w:hAnsi="Times New Roman" w:cs="Times New Roman"/>
-          <w:sz w:val="24"/>
-          <w:szCs w:val="24"/>
-        </w:rPr>
-        <w:t>When a user has not played in a game, selecting “view individual game stats” just shows a blank screen. This should display something like “[username] has no stats”.</w:t>
-      </w:r>
-    </w:p>
-    <w:p>
-      <w:pPr>
-        <w:pStyle w:val="ListParagraph"/>
-        <w:numPr>
-          <w:ilvl w:val="0"/>
-          <w:numId w:val="2"/>
-        </w:numPr>
-        <w:rPr>
-          <w:rFonts w:ascii="Times New Roman" w:hAnsi="Times New Roman" w:cs="Times New Roman"/>
-          <w:sz w:val="24"/>
-          <w:szCs w:val="24"/>
-        </w:rPr>
-      </w:pPr>
-      <w:r>
-        <w:rPr>
-          <w:rFonts w:ascii="Times New Roman" w:hAnsi="Times New Roman" w:cs="Times New Roman"/>
-          <w:sz w:val="24"/>
-          <w:szCs w:val="24"/>
-        </w:rPr>
-        <w:t>Somehow, users “Thomas” and “Benjamin” have exactly 1 shot recorded, but no individual game stats. Apparently, a user can register a shot without being in a game.</w:t>
-      </w:r>
-    </w:p>
-    <w:p>
-      <w:pPr>
-        <w:pStyle w:val="ListParagraph"/>
-        <w:numPr>
-          <w:ilvl w:val="0"/>
-          <w:numId w:val="2"/>
-        </w:numPr>
-        <w:rPr>
-          <w:rFonts w:ascii="Times New Roman" w:hAnsi="Times New Roman" w:cs="Times New Roman"/>
-          <w:sz w:val="24"/>
-          <w:szCs w:val="24"/>
-        </w:rPr>
-      </w:pPr>
-      <w:r>
-        <w:rPr>
-          <w:rFonts w:ascii="Times New Roman" w:hAnsi="Times New Roman" w:cs="Times New Roman"/>
-          <w:sz w:val="24"/>
-          <w:szCs w:val="24"/>
-        </w:rPr>
-        <w:t>If a user creates a game, but doesn’t join, other users may join the game and begin playing without</w:t>
-      </w:r>
-      <w:r>
-        <w:rPr>
-          <w:rFonts w:ascii="Times New Roman" w:hAnsi="Times New Roman" w:cs="Times New Roman"/>
-          <w:sz w:val="24"/>
-          <w:szCs w:val="24"/>
-        </w:rPr>
-        <w:t xml:space="preserve"> the user that created the game since you may not join a game that is in progress.</w:t>
-      </w:r>
-    </w:p>
-    <w:p>
-      <w:pPr>
-        <w:pStyle w:val="ListParagraph"/>
-        <w:numPr>
-          <w:ilvl w:val="0"/>
-          <w:numId w:val="2"/>
-        </w:numPr>
-        <w:rPr>
-          <w:rFonts w:ascii="Times New Roman" w:hAnsi="Times New Roman" w:cs="Times New Roman"/>
-          <w:sz w:val="24"/>
-          <w:szCs w:val="24"/>
-        </w:rPr>
-      </w:pPr>
-      <w:r>
-        <w:rPr>
-          <w:rFonts w:ascii="Times New Roman" w:hAnsi="Times New Roman" w:cs="Times New Roman"/>
-          <w:sz w:val="24"/>
-          <w:szCs w:val="24"/>
-        </w:rPr>
-        <w:t>Anyone that has access to the website can terminate a game in progress. Access to termination should only be available to users that are actively in a game.</w:t>
-      </w:r>
-    </w:p>
-    <w:p>
-      <w:pPr>
-        <w:pStyle w:val="ListParagraph"/>
-        <w:numPr>
-          <w:ilvl w:val="0"/>
-          <w:numId w:val="2"/>
-        </w:numPr>
-        <w:rPr>
-          <w:rFonts w:ascii="Times New Roman" w:hAnsi="Times New Roman" w:cs="Times New Roman"/>
-          <w:sz w:val="24"/>
-          <w:szCs w:val="24"/>
-        </w:rPr>
-      </w:pPr>
-      <w:r>
-        <w:rPr>
-          <w:rFonts w:ascii="Times New Roman" w:hAnsi="Times New Roman" w:cs="Times New Roman"/>
-          <w:sz w:val="24"/>
-          <w:szCs w:val="24"/>
-        </w:rPr>
-        <w:t xml:space="preserve">Usernames are not posted in chronological order. In a test of mine, I created a user named “tom” and later made another user “tom1”. On the website, it shows “tom1” </w:t>
-      </w:r>
-      <w:r>
-        <w:rPr>
-          <w:rFonts w:ascii="Times New Roman" w:hAnsi="Times New Roman" w:cs="Times New Roman"/>
-          <w:sz w:val="24"/>
-          <w:szCs w:val="24"/>
-        </w:rPr>
-        <w:t xml:space="preserve">posted </w:t>
-      </w:r>
-      <w:r>
-        <w:rPr>
-          <w:rFonts w:ascii="Times New Roman" w:hAnsi="Times New Roman" w:cs="Times New Roman"/>
-          <w:sz w:val="24"/>
-          <w:szCs w:val="24"/>
-        </w:rPr>
-        <w:t>above “tom”. I extended this further by making a user named “1”</w:t>
-      </w:r>
-      <w:r>
-        <w:rPr>
-          <w:rFonts w:ascii="Times New Roman" w:hAnsi="Times New Roman" w:cs="Times New Roman"/>
-          <w:sz w:val="24"/>
-          <w:szCs w:val="24"/>
-        </w:rPr>
-        <w:t xml:space="preserve"> (which shouldn’t be allowed) and this new user “1” was posted on the website above user “tom1”. Overall, this may be less of a bug and more of a design choice.</w:t>
+        <w:t>shouldn’t be allowed) and this new user “1” was posted on the website above user “tom1”. Overall, this may be less of a bug and more of a design choice.</w:t>
       </w:r>
     </w:p>
     <w:p>

</xml_diff>

<commit_message>
updated the list of bugs
</commit_message>
<xml_diff>
--- a/Documentation/List of bugs.docx
+++ b/Documentation/List of bugs.docx
@@ -44,134 +44,780 @@
         </w:rPr>
         <w:t>LEDs will blink slowly when looking for a game. Upon joining a game the LEDs will blink rapidly. This rapid blinking will continue even after the game is over.</w:t>
       </w:r>
+    </w:p>
+    <w:p>
+      <w:pPr>
+        <w:pStyle w:val="ListParagraph"/>
+        <w:numPr>
+          <w:ilvl w:val="0"/>
+          <w:numId w:val="2"/>
+        </w:numPr>
+        <w:rPr>
+          <w:rFonts w:ascii="Times New Roman" w:hAnsi="Times New Roman" w:cs="Times New Roman"/>
+          <w:sz w:val="24"/>
+          <w:szCs w:val="24"/>
+        </w:rPr>
+      </w:pPr>
+      <w:r>
+        <w:rPr>
+          <w:rFonts w:ascii="Times New Roman" w:hAnsi="Times New Roman" w:cs="Times New Roman"/>
+          <w:sz w:val="24"/>
+          <w:szCs w:val="24"/>
+        </w:rPr>
+        <w:t>Can</w:t>
+      </w:r>
+      <w:r>
+        <w:rPr>
+          <w:rFonts w:ascii="Times New Roman" w:hAnsi="Times New Roman" w:cs="Times New Roman"/>
+          <w:sz w:val="24"/>
+          <w:szCs w:val="24"/>
+        </w:rPr>
+        <w:t xml:space="preserve"> create and</w:t>
+      </w:r>
+      <w:r>
+        <w:rPr>
+          <w:rFonts w:ascii="Times New Roman" w:hAnsi="Times New Roman" w:cs="Times New Roman"/>
+          <w:sz w:val="24"/>
+          <w:szCs w:val="24"/>
+        </w:rPr>
+        <w:t xml:space="preserve"> join a game without a </w:t>
+      </w:r>
+      <w:proofErr w:type="spellStart"/>
+      <w:r>
+        <w:rPr>
+          <w:rFonts w:ascii="Times New Roman" w:hAnsi="Times New Roman" w:cs="Times New Roman"/>
+          <w:sz w:val="24"/>
+          <w:szCs w:val="24"/>
+        </w:rPr>
+        <w:t>LaserPi</w:t>
+      </w:r>
+      <w:proofErr w:type="spellEnd"/>
+      <w:r>
+        <w:rPr>
+          <w:rFonts w:ascii="Times New Roman" w:hAnsi="Times New Roman" w:cs="Times New Roman"/>
+          <w:sz w:val="24"/>
+          <w:szCs w:val="24"/>
+        </w:rPr>
+        <w:t xml:space="preserve"> gun</w:t>
+      </w:r>
+      <w:r>
+        <w:rPr>
+          <w:rFonts w:ascii="Times New Roman" w:hAnsi="Times New Roman" w:cs="Times New Roman"/>
+          <w:sz w:val="24"/>
+          <w:szCs w:val="24"/>
+        </w:rPr>
+        <w:t>.</w:t>
+      </w:r>
+    </w:p>
+    <w:p>
+      <w:pPr>
+        <w:pStyle w:val="ListParagraph"/>
+        <w:numPr>
+          <w:ilvl w:val="0"/>
+          <w:numId w:val="2"/>
+        </w:numPr>
+        <w:rPr>
+          <w:rFonts w:ascii="Times New Roman" w:hAnsi="Times New Roman" w:cs="Times New Roman"/>
+          <w:sz w:val="24"/>
+          <w:szCs w:val="24"/>
+        </w:rPr>
+      </w:pPr>
+      <w:r>
+        <w:rPr>
+          <w:rFonts w:ascii="Times New Roman" w:hAnsi="Times New Roman" w:cs="Times New Roman"/>
+          <w:sz w:val="24"/>
+          <w:szCs w:val="24"/>
+        </w:rPr>
+        <w:t>Games in progress have an indefinite duration.</w:t>
+      </w:r>
+    </w:p>
+    <w:p>
+      <w:pPr>
+        <w:pStyle w:val="ListParagraph"/>
+        <w:numPr>
+          <w:ilvl w:val="0"/>
+          <w:numId w:val="2"/>
+        </w:numPr>
+        <w:rPr>
+          <w:rFonts w:ascii="Times New Roman" w:hAnsi="Times New Roman" w:cs="Times New Roman"/>
+          <w:sz w:val="24"/>
+          <w:szCs w:val="24"/>
+        </w:rPr>
+      </w:pPr>
+      <w:r>
+        <w:rPr>
+          <w:rFonts w:ascii="Times New Roman" w:hAnsi="Times New Roman" w:cs="Times New Roman"/>
+          <w:sz w:val="24"/>
+          <w:szCs w:val="24"/>
+        </w:rPr>
+        <w:t>If a single game is in progress, that game is displayed on every instance of the website.</w:t>
+      </w:r>
+    </w:p>
+    <w:p>
+      <w:pPr>
+        <w:pStyle w:val="ListParagraph"/>
+        <w:numPr>
+          <w:ilvl w:val="0"/>
+          <w:numId w:val="2"/>
+        </w:numPr>
+        <w:rPr>
+          <w:rFonts w:ascii="Times New Roman" w:hAnsi="Times New Roman" w:cs="Times New Roman"/>
+          <w:sz w:val="24"/>
+          <w:szCs w:val="24"/>
+        </w:rPr>
+      </w:pPr>
+      <w:r>
+        <w:rPr>
+          <w:rFonts w:ascii="Times New Roman" w:hAnsi="Times New Roman" w:cs="Times New Roman"/>
+          <w:sz w:val="24"/>
+          <w:szCs w:val="24"/>
+        </w:rPr>
+        <w:t>Can register new guns and usernam</w:t>
+      </w:r>
+      <w:r>
+        <w:rPr>
+          <w:rFonts w:ascii="Times New Roman" w:hAnsi="Times New Roman" w:cs="Times New Roman"/>
+          <w:sz w:val="24"/>
+          <w:szCs w:val="24"/>
+        </w:rPr>
+        <w:t>es while actively being in a game.</w:t>
+      </w:r>
+    </w:p>
+    <w:p>
+      <w:pPr>
+        <w:pStyle w:val="ListParagraph"/>
+        <w:numPr>
+          <w:ilvl w:val="0"/>
+          <w:numId w:val="2"/>
+        </w:numPr>
+        <w:rPr>
+          <w:rFonts w:ascii="Times New Roman" w:hAnsi="Times New Roman" w:cs="Times New Roman"/>
+          <w:sz w:val="24"/>
+          <w:szCs w:val="24"/>
+        </w:rPr>
+      </w:pPr>
+      <w:r>
+        <w:rPr>
+          <w:rFonts w:ascii="Times New Roman" w:hAnsi="Times New Roman" w:cs="Times New Roman"/>
+          <w:sz w:val="24"/>
+          <w:szCs w:val="24"/>
+        </w:rPr>
+        <w:t>Can register an indefinite am</w:t>
+      </w:r>
+      <w:r>
+        <w:rPr>
+          <w:rFonts w:ascii="Times New Roman" w:hAnsi="Times New Roman" w:cs="Times New Roman"/>
+          <w:sz w:val="24"/>
+          <w:szCs w:val="24"/>
+        </w:rPr>
+        <w:t>ount of new guns and usernames.</w:t>
+      </w:r>
+    </w:p>
+    <w:p>
+      <w:pPr>
+        <w:pStyle w:val="ListParagraph"/>
+        <w:numPr>
+          <w:ilvl w:val="0"/>
+          <w:numId w:val="2"/>
+        </w:numPr>
+        <w:rPr>
+          <w:rFonts w:ascii="Times New Roman" w:hAnsi="Times New Roman" w:cs="Times New Roman"/>
+          <w:sz w:val="24"/>
+          <w:szCs w:val="24"/>
+        </w:rPr>
+      </w:pPr>
+      <w:r>
+        <w:rPr>
+          <w:rFonts w:ascii="Times New Roman" w:hAnsi="Times New Roman" w:cs="Times New Roman"/>
+          <w:sz w:val="24"/>
+          <w:szCs w:val="24"/>
+        </w:rPr>
+        <w:t>Usernames have no</w:t>
+      </w:r>
+      <w:r>
+        <w:rPr>
+          <w:rFonts w:ascii="Times New Roman" w:hAnsi="Times New Roman" w:cs="Times New Roman"/>
+          <w:sz w:val="24"/>
+          <w:szCs w:val="24"/>
+        </w:rPr>
+        <w:t xml:space="preserve"> size</w:t>
+      </w:r>
+      <w:r>
+        <w:rPr>
+          <w:rFonts w:ascii="Times New Roman" w:hAnsi="Times New Roman" w:cs="Times New Roman"/>
+          <w:sz w:val="24"/>
+          <w:szCs w:val="24"/>
+        </w:rPr>
+        <w:t xml:space="preserve"> restrictions. Can be a single</w:t>
+      </w:r>
+      <w:r>
+        <w:rPr>
+          <w:rFonts w:ascii="Times New Roman" w:hAnsi="Times New Roman" w:cs="Times New Roman"/>
+          <w:sz w:val="24"/>
+          <w:szCs w:val="24"/>
+        </w:rPr>
+        <w:t xml:space="preserve"> character or larger than 255 characters</w:t>
+      </w:r>
+      <w:r>
+        <w:rPr>
+          <w:rFonts w:ascii="Times New Roman" w:hAnsi="Times New Roman" w:cs="Times New Roman"/>
+          <w:sz w:val="24"/>
+          <w:szCs w:val="24"/>
+        </w:rPr>
+        <w:t>.</w:t>
+      </w:r>
+    </w:p>
+    <w:p>
+      <w:pPr>
+        <w:pStyle w:val="ListParagraph"/>
+        <w:numPr>
+          <w:ilvl w:val="0"/>
+          <w:numId w:val="2"/>
+        </w:numPr>
+        <w:rPr>
+          <w:rFonts w:ascii="Times New Roman" w:hAnsi="Times New Roman" w:cs="Times New Roman"/>
+          <w:sz w:val="24"/>
+          <w:szCs w:val="24"/>
+        </w:rPr>
+      </w:pPr>
+      <w:r>
+        <w:rPr>
+          <w:rFonts w:ascii="Times New Roman" w:hAnsi="Times New Roman" w:cs="Times New Roman"/>
+          <w:sz w:val="24"/>
+          <w:szCs w:val="24"/>
+        </w:rPr>
+        <w:t>You cannot play multiple games simultaneously. This is an issue if other people want to play but another game is already in progress.</w:t>
+      </w:r>
+    </w:p>
+    <w:p>
+      <w:pPr>
+        <w:pStyle w:val="ListParagraph"/>
+        <w:numPr>
+          <w:ilvl w:val="0"/>
+          <w:numId w:val="2"/>
+        </w:numPr>
+        <w:rPr>
+          <w:rFonts w:ascii="Times New Roman" w:hAnsi="Times New Roman" w:cs="Times New Roman"/>
+          <w:sz w:val="24"/>
+          <w:szCs w:val="24"/>
+        </w:rPr>
+      </w:pPr>
+      <w:r>
+        <w:rPr>
+          <w:rFonts w:ascii="Times New Roman" w:hAnsi="Times New Roman" w:cs="Times New Roman"/>
+          <w:sz w:val="24"/>
+          <w:szCs w:val="24"/>
+        </w:rPr>
+        <w:t>When creating a new username, if an invalid name has been entered you are prompted “[username] already exists” instead of giving a valid message such as “invalid username”.</w:t>
+      </w:r>
+    </w:p>
+    <w:p>
+      <w:pPr>
+        <w:pStyle w:val="ListParagraph"/>
+        <w:numPr>
+          <w:ilvl w:val="0"/>
+          <w:numId w:val="2"/>
+        </w:numPr>
+        <w:rPr>
+          <w:rFonts w:ascii="Times New Roman" w:hAnsi="Times New Roman" w:cs="Times New Roman"/>
+          <w:sz w:val="24"/>
+          <w:szCs w:val="24"/>
+        </w:rPr>
+      </w:pPr>
+      <w:r>
+        <w:rPr>
+          <w:rFonts w:ascii="Times New Roman" w:hAnsi="Times New Roman" w:cs="Times New Roman"/>
+          <w:sz w:val="24"/>
+          <w:szCs w:val="24"/>
+        </w:rPr>
+        <w:t>When a user has not played in a game, selecting “view individual game stats” just shows a blank screen. This should display something like “[username] has no stats”.</w:t>
+      </w:r>
+    </w:p>
+    <w:p>
+      <w:pPr>
+        <w:pStyle w:val="ListParagraph"/>
+        <w:numPr>
+          <w:ilvl w:val="0"/>
+          <w:numId w:val="2"/>
+        </w:numPr>
+        <w:rPr>
+          <w:rFonts w:ascii="Times New Roman" w:hAnsi="Times New Roman" w:cs="Times New Roman"/>
+          <w:sz w:val="24"/>
+          <w:szCs w:val="24"/>
+        </w:rPr>
+      </w:pPr>
+      <w:r>
+        <w:rPr>
+          <w:rFonts w:ascii="Times New Roman" w:hAnsi="Times New Roman" w:cs="Times New Roman"/>
+          <w:sz w:val="24"/>
+          <w:szCs w:val="24"/>
+        </w:rPr>
+        <w:t>If a user creates a game, but doesn’t join, other users may join the game and begin playing without</w:t>
+      </w:r>
+      <w:r>
+        <w:rPr>
+          <w:rFonts w:ascii="Times New Roman" w:hAnsi="Times New Roman" w:cs="Times New Roman"/>
+          <w:sz w:val="24"/>
+          <w:szCs w:val="24"/>
+        </w:rPr>
+        <w:t xml:space="preserve"> the user that created the game</w:t>
+      </w:r>
+      <w:r>
+        <w:rPr>
+          <w:rFonts w:ascii="Times New Roman" w:hAnsi="Times New Roman" w:cs="Times New Roman"/>
+          <w:sz w:val="24"/>
+          <w:szCs w:val="24"/>
+        </w:rPr>
+        <w:t>.</w:t>
+      </w:r>
+    </w:p>
+    <w:p>
+      <w:pPr>
+        <w:pStyle w:val="ListParagraph"/>
+        <w:numPr>
+          <w:ilvl w:val="0"/>
+          <w:numId w:val="2"/>
+        </w:numPr>
+        <w:rPr>
+          <w:rFonts w:ascii="Times New Roman" w:hAnsi="Times New Roman" w:cs="Times New Roman"/>
+          <w:sz w:val="24"/>
+          <w:szCs w:val="24"/>
+        </w:rPr>
+      </w:pPr>
+      <w:r>
+        <w:rPr>
+          <w:rFonts w:ascii="Times New Roman" w:hAnsi="Times New Roman" w:cs="Times New Roman"/>
+          <w:sz w:val="24"/>
+          <w:szCs w:val="24"/>
+        </w:rPr>
+        <w:t xml:space="preserve">Anyone that has access to the website can terminate a game in progress. Access to termination should only be available to </w:t>
+      </w:r>
+      <w:r>
+        <w:rPr>
+          <w:rFonts w:ascii="Times New Roman" w:hAnsi="Times New Roman" w:cs="Times New Roman"/>
+          <w:sz w:val="24"/>
+          <w:szCs w:val="24"/>
+        </w:rPr>
+        <w:t>the users that are actively in that</w:t>
+      </w:r>
+      <w:r>
+        <w:rPr>
+          <w:rFonts w:ascii="Times New Roman" w:hAnsi="Times New Roman" w:cs="Times New Roman"/>
+          <w:sz w:val="24"/>
+          <w:szCs w:val="24"/>
+        </w:rPr>
+        <w:t xml:space="preserve"> game.</w:t>
+      </w:r>
+    </w:p>
+    <w:p>
+      <w:pPr>
+        <w:pStyle w:val="ListParagraph"/>
+        <w:numPr>
+          <w:ilvl w:val="0"/>
+          <w:numId w:val="2"/>
+        </w:numPr>
+        <w:rPr>
+          <w:rFonts w:ascii="Times New Roman" w:hAnsi="Times New Roman" w:cs="Times New Roman"/>
+          <w:sz w:val="24"/>
+          <w:szCs w:val="24"/>
+        </w:rPr>
+      </w:pPr>
+      <w:r>
+        <w:rPr>
+          <w:rFonts w:ascii="Times New Roman" w:hAnsi="Times New Roman" w:cs="Times New Roman"/>
+          <w:sz w:val="24"/>
+          <w:szCs w:val="24"/>
+        </w:rPr>
+        <w:t xml:space="preserve">Usernames are not posted in chronological order. In a test of mine, I created a user named “tom” and later made another user “tom1”. On the website, it shows “tom1” </w:t>
+      </w:r>
+      <w:r>
+        <w:rPr>
+          <w:rFonts w:ascii="Times New Roman" w:hAnsi="Times New Roman" w:cs="Times New Roman"/>
+          <w:sz w:val="24"/>
+          <w:szCs w:val="24"/>
+        </w:rPr>
+        <w:t xml:space="preserve">posted </w:t>
+      </w:r>
+      <w:r>
+        <w:rPr>
+          <w:rFonts w:ascii="Times New Roman" w:hAnsi="Times New Roman" w:cs="Times New Roman"/>
+          <w:sz w:val="24"/>
+          <w:szCs w:val="24"/>
+        </w:rPr>
+        <w:t>above “tom”. I extended this further by making a user named “1”</w:t>
+      </w:r>
+      <w:r>
+        <w:rPr>
+          <w:rFonts w:ascii="Times New Roman" w:hAnsi="Times New Roman" w:cs="Times New Roman"/>
+          <w:sz w:val="24"/>
+          <w:szCs w:val="24"/>
+        </w:rPr>
+        <w:t xml:space="preserve"> (which shouldn’t be allowed) and this new user “1” was posted on the website above user “tom1”. Overall, this may be less of a bug and more of a design choice.</w:t>
+      </w:r>
+    </w:p>
+    <w:p>
+      <w:pPr>
+        <w:pStyle w:val="ListParagraph"/>
+        <w:numPr>
+          <w:ilvl w:val="0"/>
+          <w:numId w:val="2"/>
+        </w:numPr>
+        <w:rPr>
+          <w:rFonts w:ascii="Times New Roman" w:hAnsi="Times New Roman" w:cs="Times New Roman"/>
+          <w:sz w:val="24"/>
+          <w:szCs w:val="24"/>
+        </w:rPr>
+      </w:pPr>
+      <w:r>
+        <w:rPr>
+          <w:rFonts w:ascii="Times New Roman" w:hAnsi="Times New Roman" w:cs="Times New Roman"/>
+          <w:sz w:val="24"/>
+          <w:szCs w:val="24"/>
+        </w:rPr>
+        <w:t>A user can create a game and leave the website without joining the game. The interface for “open and waiting for players to join” remains on the website for an indefinite duration. This should be automatically terminated after 1-2 minutes if a game is never started. Furthermore, a single user can join a game and stay in the game for an indefinite duration. The game should be limited to a certain amount of time (say five minutes). Perhaps we could implement a queue instead of allowing players to create and join a game on their own whim.</w:t>
+      </w:r>
+    </w:p>
+    <w:p>
+      <w:pPr>
+        <w:pStyle w:val="ListParagraph"/>
+        <w:numPr>
+          <w:ilvl w:val="0"/>
+          <w:numId w:val="2"/>
+        </w:numPr>
+        <w:rPr>
+          <w:rFonts w:ascii="Times New Roman" w:hAnsi="Times New Roman" w:cs="Times New Roman"/>
+          <w:sz w:val="24"/>
+          <w:szCs w:val="24"/>
+        </w:rPr>
+      </w:pPr>
+      <w:r>
+        <w:rPr>
+          <w:rFonts w:ascii="Times New Roman" w:hAnsi="Times New Roman" w:cs="Times New Roman"/>
+          <w:sz w:val="24"/>
+          <w:szCs w:val="24"/>
+        </w:rPr>
+        <w:t>Once a game is created, it must be played. There is no option to abort.</w:t>
+      </w:r>
+    </w:p>
+    <w:p>
+      <w:pPr>
+        <w:pStyle w:val="ListParagraph"/>
+        <w:numPr>
+          <w:ilvl w:val="0"/>
+          <w:numId w:val="2"/>
+        </w:numPr>
+        <w:rPr>
+          <w:rFonts w:ascii="Times New Roman" w:hAnsi="Times New Roman" w:cs="Times New Roman"/>
+          <w:sz w:val="24"/>
+          <w:szCs w:val="24"/>
+        </w:rPr>
+      </w:pPr>
+      <w:r>
+        <w:rPr>
+          <w:rFonts w:ascii="Times New Roman" w:hAnsi="Times New Roman" w:cs="Times New Roman"/>
+          <w:sz w:val="24"/>
+          <w:szCs w:val="24"/>
+        </w:rPr>
+        <w:t>T</w:t>
+      </w:r>
+      <w:r>
+        <w:rPr>
+          <w:rFonts w:ascii="Times New Roman" w:hAnsi="Times New Roman" w:cs="Times New Roman"/>
+          <w:sz w:val="24"/>
+          <w:szCs w:val="24"/>
+        </w:rPr>
+        <w:t>he cascading style sheets</w:t>
+      </w:r>
+      <w:r>
+        <w:rPr>
+          <w:rFonts w:ascii="Times New Roman" w:hAnsi="Times New Roman" w:cs="Times New Roman"/>
+          <w:sz w:val="24"/>
+          <w:szCs w:val="24"/>
+        </w:rPr>
+        <w:t xml:space="preserve"> appear to have different effects</w:t>
+      </w:r>
+      <w:r>
+        <w:rPr>
+          <w:rFonts w:ascii="Times New Roman" w:hAnsi="Times New Roman" w:cs="Times New Roman"/>
+          <w:sz w:val="24"/>
+          <w:szCs w:val="24"/>
+        </w:rPr>
+        <w:t xml:space="preserve"> on different browsers. When using the Firefox browser, the page displays as intended. On Chrome, the first page ends with a random contrast line. When we tried opening the website using Microsoft Edge, the line would initially appear, but would vanish after scrolling past it. We found that internet explorer behaved identically to Chrome. The website has not been opened using Safari.</w:t>
+      </w:r>
       <w:bookmarkStart w:id="0" w:name="_GoBack"/>
       <w:bookmarkEnd w:id="0"/>
     </w:p>
     <w:p>
       <w:pPr>
         <w:pStyle w:val="ListParagraph"/>
-        <w:numPr>
-          <w:ilvl w:val="0"/>
-          <w:numId w:val="2"/>
-        </w:numPr>
-        <w:rPr>
-          <w:rFonts w:ascii="Times New Roman" w:hAnsi="Times New Roman" w:cs="Times New Roman"/>
-          <w:sz w:val="24"/>
-          <w:szCs w:val="24"/>
-        </w:rPr>
-      </w:pPr>
-      <w:r>
-        <w:rPr>
-          <w:rFonts w:ascii="Times New Roman" w:hAnsi="Times New Roman" w:cs="Times New Roman"/>
-          <w:sz w:val="24"/>
-          <w:szCs w:val="24"/>
-        </w:rPr>
-        <w:t>Can</w:t>
-      </w:r>
-      <w:r>
-        <w:rPr>
-          <w:rFonts w:ascii="Times New Roman" w:hAnsi="Times New Roman" w:cs="Times New Roman"/>
-          <w:sz w:val="24"/>
-          <w:szCs w:val="24"/>
-        </w:rPr>
-        <w:t xml:space="preserve"> create and</w:t>
-      </w:r>
-      <w:r>
-        <w:rPr>
-          <w:rFonts w:ascii="Times New Roman" w:hAnsi="Times New Roman" w:cs="Times New Roman"/>
-          <w:sz w:val="24"/>
-          <w:szCs w:val="24"/>
-        </w:rPr>
-        <w:t xml:space="preserve"> join a game with no hardware.</w:t>
-      </w:r>
-    </w:p>
-    <w:p>
-      <w:pPr>
-        <w:pStyle w:val="ListParagraph"/>
-        <w:numPr>
-          <w:ilvl w:val="0"/>
-          <w:numId w:val="2"/>
-        </w:numPr>
-        <w:rPr>
-          <w:rFonts w:ascii="Times New Roman" w:hAnsi="Times New Roman" w:cs="Times New Roman"/>
-          <w:sz w:val="24"/>
-          <w:szCs w:val="24"/>
-        </w:rPr>
-      </w:pPr>
-      <w:r>
-        <w:rPr>
-          <w:rFonts w:ascii="Times New Roman" w:hAnsi="Times New Roman" w:cs="Times New Roman"/>
-          <w:sz w:val="24"/>
-          <w:szCs w:val="24"/>
-        </w:rPr>
-        <w:t>Games in progress have an indefinite duration.</w:t>
-      </w:r>
-    </w:p>
-    <w:p>
-      <w:pPr>
-        <w:pStyle w:val="ListParagraph"/>
-        <w:numPr>
-          <w:ilvl w:val="0"/>
-          <w:numId w:val="2"/>
-        </w:numPr>
-        <w:rPr>
-          <w:rFonts w:ascii="Times New Roman" w:hAnsi="Times New Roman" w:cs="Times New Roman"/>
-          <w:sz w:val="24"/>
-          <w:szCs w:val="24"/>
-        </w:rPr>
-      </w:pPr>
-      <w:r>
-        <w:rPr>
-          <w:rFonts w:ascii="Times New Roman" w:hAnsi="Times New Roman" w:cs="Times New Roman"/>
-          <w:sz w:val="24"/>
-          <w:szCs w:val="24"/>
-        </w:rPr>
-        <w:t>If a single game is in progress, that game is displayed on every instance of the website.</w:t>
-      </w:r>
-    </w:p>
-    <w:p>
-      <w:pPr>
-        <w:pStyle w:val="ListParagraph"/>
-        <w:numPr>
-          <w:ilvl w:val="0"/>
-          <w:numId w:val="2"/>
-        </w:numPr>
-        <w:rPr>
-          <w:rFonts w:ascii="Times New Roman" w:hAnsi="Times New Roman" w:cs="Times New Roman"/>
-          <w:sz w:val="24"/>
-          <w:szCs w:val="24"/>
-        </w:rPr>
-      </w:pPr>
-      <w:r>
-        <w:rPr>
-          <w:rFonts w:ascii="Times New Roman" w:hAnsi="Times New Roman" w:cs="Times New Roman"/>
-          <w:sz w:val="24"/>
-          <w:szCs w:val="24"/>
-        </w:rPr>
-        <w:t>Can register new guns and usernames while a game is in progress. [Test this with hardware]</w:t>
-      </w:r>
-    </w:p>
-    <w:p>
-      <w:pPr>
-        <w:pStyle w:val="ListParagraph"/>
-        <w:numPr>
-          <w:ilvl w:val="0"/>
-          <w:numId w:val="2"/>
-        </w:numPr>
-        <w:rPr>
-          <w:rFonts w:ascii="Times New Roman" w:hAnsi="Times New Roman" w:cs="Times New Roman"/>
-          <w:sz w:val="24"/>
-          <w:szCs w:val="24"/>
-        </w:rPr>
-      </w:pPr>
-      <w:r>
-        <w:rPr>
-          <w:rFonts w:ascii="Times New Roman" w:hAnsi="Times New Roman" w:cs="Times New Roman"/>
-          <w:sz w:val="24"/>
-          <w:szCs w:val="24"/>
-        </w:rPr>
-        <w:t>Can register an indefinite amount of new guns and usernames. [till max storage capacity]</w:t>
-      </w:r>
+        <w:ind w:left="1080"/>
+        <w:rPr>
+          <w:rFonts w:ascii="Times New Roman" w:hAnsi="Times New Roman" w:cs="Times New Roman"/>
+          <w:sz w:val="24"/>
+          <w:szCs w:val="24"/>
+        </w:rPr>
+      </w:pPr>
+    </w:p>
+    <w:p>
+      <w:pPr>
+        <w:pStyle w:val="ListParagraph"/>
+        <w:pBdr>
+          <w:bottom w:val="single" w:sz="6" w:space="1" w:color="auto"/>
+        </w:pBdr>
+        <w:ind w:left="1080"/>
+        <w:jc w:val="center"/>
+        <w:rPr>
+          <w:rFonts w:ascii="Times New Roman" w:hAnsi="Times New Roman" w:cs="Times New Roman"/>
+          <w:sz w:val="24"/>
+          <w:szCs w:val="24"/>
+        </w:rPr>
+      </w:pPr>
+      <w:r>
+        <w:rPr>
+          <w:rFonts w:ascii="Times New Roman" w:hAnsi="Times New Roman" w:cs="Times New Roman"/>
+          <w:sz w:val="24"/>
+          <w:szCs w:val="24"/>
+        </w:rPr>
+        <w:lastRenderedPageBreak/>
+        <w:t>Fixed bugs</w:t>
+      </w:r>
+    </w:p>
+    <w:p>
+      <w:pPr>
+        <w:pStyle w:val="ListParagraph"/>
+        <w:ind w:left="1080"/>
+        <w:rPr>
+          <w:rFonts w:ascii="Times New Roman" w:hAnsi="Times New Roman" w:cs="Times New Roman"/>
+          <w:sz w:val="24"/>
+          <w:szCs w:val="24"/>
+        </w:rPr>
+      </w:pPr>
+    </w:p>
+    <w:p>
+      <w:pPr>
+        <w:pStyle w:val="ListParagraph"/>
+        <w:numPr>
+          <w:ilvl w:val="0"/>
+          <w:numId w:val="2"/>
+        </w:numPr>
+        <w:rPr>
+          <w:rFonts w:ascii="Times New Roman" w:hAnsi="Times New Roman" w:cs="Times New Roman"/>
+          <w:sz w:val="24"/>
+          <w:szCs w:val="24"/>
+        </w:rPr>
+      </w:pPr>
+      <w:r>
+        <w:rPr>
+          <w:rFonts w:ascii="Times New Roman" w:hAnsi="Times New Roman" w:cs="Times New Roman"/>
+          <w:sz w:val="24"/>
+          <w:szCs w:val="24"/>
+        </w:rPr>
+        <w:t xml:space="preserve">When creating a new username, I entered the following: </w:t>
+      </w:r>
+      <w:proofErr w:type="gramStart"/>
+      <w:r>
+        <w:rPr>
+          <w:rFonts w:ascii="Times New Roman" w:hAnsi="Times New Roman" w:cs="Times New Roman"/>
+          <w:sz w:val="24"/>
+          <w:szCs w:val="24"/>
+        </w:rPr>
+        <w:t>alert(</w:t>
+      </w:r>
+      <w:proofErr w:type="gramEnd"/>
+      <w:r>
+        <w:rPr>
+          <w:rFonts w:ascii="Times New Roman" w:hAnsi="Times New Roman" w:cs="Times New Roman"/>
+          <w:sz w:val="24"/>
+          <w:szCs w:val="24"/>
+        </w:rPr>
+        <w:t>“Howdy!”);</w:t>
+      </w:r>
+    </w:p>
+    <w:p>
+      <w:pPr>
+        <w:pStyle w:val="ListParagraph"/>
+        <w:ind w:left="1080"/>
+        <w:rPr>
+          <w:rFonts w:ascii="Times New Roman" w:hAnsi="Times New Roman" w:cs="Times New Roman"/>
+          <w:sz w:val="24"/>
+          <w:szCs w:val="24"/>
+        </w:rPr>
+      </w:pPr>
+      <w:r>
+        <w:rPr>
+          <w:rFonts w:ascii="Times New Roman" w:hAnsi="Times New Roman" w:cs="Times New Roman"/>
+          <w:sz w:val="24"/>
+          <w:szCs w:val="24"/>
+        </w:rPr>
+        <w:t>This caused the entire website to freeze and prevented navigation to other tabs.</w:t>
+      </w:r>
+    </w:p>
+    <w:p>
+      <w:pPr>
+        <w:pStyle w:val="ListParagraph"/>
+        <w:ind w:left="1080"/>
+        <w:rPr>
+          <w:rFonts w:ascii="Times New Roman" w:hAnsi="Times New Roman" w:cs="Times New Roman"/>
+          <w:sz w:val="24"/>
+          <w:szCs w:val="24"/>
+        </w:rPr>
+      </w:pPr>
+      <w:r>
+        <w:rPr>
+          <w:rFonts w:ascii="Times New Roman" w:hAnsi="Times New Roman" w:cs="Times New Roman"/>
+          <w:sz w:val="24"/>
+          <w:szCs w:val="24"/>
+        </w:rPr>
+        <w:t>The only way to abort is to kill the browser from the console or by using Task Manager. This may be fixed by manually deleting the username from the database.</w:t>
+      </w:r>
+    </w:p>
+    <w:p>
+      <w:pPr>
+        <w:pStyle w:val="ListParagraph"/>
+        <w:ind w:left="1080"/>
+        <w:rPr>
+          <w:rFonts w:ascii="Times New Roman" w:hAnsi="Times New Roman" w:cs="Times New Roman"/>
+          <w:sz w:val="24"/>
+          <w:szCs w:val="24"/>
+        </w:rPr>
+      </w:pPr>
+    </w:p>
+    <w:p>
+      <w:pPr>
+        <w:pStyle w:val="ListParagraph"/>
+        <w:numPr>
+          <w:ilvl w:val="0"/>
+          <w:numId w:val="2"/>
+        </w:numPr>
+        <w:rPr>
+          <w:rFonts w:ascii="Times New Roman" w:hAnsi="Times New Roman" w:cs="Times New Roman"/>
+          <w:sz w:val="24"/>
+          <w:szCs w:val="24"/>
+        </w:rPr>
+      </w:pPr>
+      <w:r>
+        <w:rPr>
+          <w:rFonts w:ascii="Times New Roman" w:hAnsi="Times New Roman" w:cs="Times New Roman"/>
+          <w:sz w:val="24"/>
+          <w:szCs w:val="24"/>
+        </w:rPr>
+        <w:t xml:space="preserve">When creating a new username, you may write scripts that will be accepted by the website (e.g. &lt;script&gt;let </w:t>
+      </w:r>
+      <w:proofErr w:type="spellStart"/>
+      <w:r>
+        <w:rPr>
+          <w:rFonts w:ascii="Times New Roman" w:hAnsi="Times New Roman" w:cs="Times New Roman"/>
+          <w:sz w:val="24"/>
+          <w:szCs w:val="24"/>
+        </w:rPr>
+        <w:t>i</w:t>
+      </w:r>
+      <w:proofErr w:type="spellEnd"/>
+      <w:r>
+        <w:rPr>
+          <w:rFonts w:ascii="Times New Roman" w:hAnsi="Times New Roman" w:cs="Times New Roman"/>
+          <w:sz w:val="24"/>
+          <w:szCs w:val="24"/>
+        </w:rPr>
+        <w:t xml:space="preserve"> = 1; while (</w:t>
+      </w:r>
+      <w:proofErr w:type="spellStart"/>
+      <w:r>
+        <w:rPr>
+          <w:rFonts w:ascii="Times New Roman" w:hAnsi="Times New Roman" w:cs="Times New Roman"/>
+          <w:sz w:val="24"/>
+          <w:szCs w:val="24"/>
+        </w:rPr>
+        <w:t>i</w:t>
+      </w:r>
+      <w:proofErr w:type="spellEnd"/>
+      <w:r>
+        <w:rPr>
+          <w:rFonts w:ascii="Times New Roman" w:hAnsi="Times New Roman" w:cs="Times New Roman"/>
+          <w:sz w:val="24"/>
+          <w:szCs w:val="24"/>
+        </w:rPr>
+        <w:t xml:space="preserve"> != 0){ alert(</w:t>
+      </w:r>
+      <w:proofErr w:type="spellStart"/>
+      <w:r>
+        <w:rPr>
+          <w:rFonts w:ascii="Times New Roman" w:hAnsi="Times New Roman" w:cs="Times New Roman"/>
+          <w:sz w:val="24"/>
+          <w:szCs w:val="24"/>
+        </w:rPr>
+        <w:t>i</w:t>
+      </w:r>
+      <w:proofErr w:type="spellEnd"/>
+      <w:r>
+        <w:rPr>
+          <w:rFonts w:ascii="Times New Roman" w:hAnsi="Times New Roman" w:cs="Times New Roman"/>
+          <w:sz w:val="24"/>
+          <w:szCs w:val="24"/>
+        </w:rPr>
+        <w:t>);}&lt;/script&gt;). Browsers, such as chrome, will notice this script and prevent the webpage from displaying. This could be a massive security issue if the browser security is bypassed.</w:t>
+      </w:r>
+    </w:p>
+    <w:p>
+      <w:pPr>
+        <w:pStyle w:val="ListParagraph"/>
+        <w:ind w:left="1080"/>
+        <w:rPr>
+          <w:rFonts w:ascii="Times New Roman" w:hAnsi="Times New Roman" w:cs="Times New Roman"/>
+          <w:sz w:val="24"/>
+          <w:szCs w:val="24"/>
+        </w:rPr>
+      </w:pPr>
+    </w:p>
+    <w:p>
+      <w:pPr>
+        <w:pStyle w:val="ListParagraph"/>
+        <w:numPr>
+          <w:ilvl w:val="0"/>
+          <w:numId w:val="2"/>
+        </w:numPr>
+        <w:rPr>
+          <w:rFonts w:ascii="Times New Roman" w:hAnsi="Times New Roman" w:cs="Times New Roman"/>
+          <w:sz w:val="24"/>
+          <w:szCs w:val="24"/>
+        </w:rPr>
+      </w:pPr>
+      <w:r>
+        <w:rPr>
+          <w:rFonts w:ascii="Times New Roman" w:hAnsi="Times New Roman" w:cs="Times New Roman"/>
+          <w:sz w:val="24"/>
+          <w:szCs w:val="24"/>
+        </w:rPr>
+        <w:t>When creating a new username, you may enter html tags. These html tags can be registered as a new user and will show on the webpage with the intended design of the html tag (e.g. &lt;p&gt;I’m a paragraph</w:t>
+      </w:r>
+      <w:proofErr w:type="gramStart"/>
+      <w:r>
+        <w:rPr>
+          <w:rFonts w:ascii="Times New Roman" w:hAnsi="Times New Roman" w:cs="Times New Roman"/>
+          <w:sz w:val="24"/>
+          <w:szCs w:val="24"/>
+        </w:rPr>
+        <w:t>!&lt;</w:t>
+      </w:r>
+      <w:proofErr w:type="gramEnd"/>
+      <w:r>
+        <w:rPr>
+          <w:rFonts w:ascii="Times New Roman" w:hAnsi="Times New Roman" w:cs="Times New Roman"/>
+          <w:sz w:val="24"/>
+          <w:szCs w:val="24"/>
+        </w:rPr>
+        <w:t xml:space="preserve">/p&gt;). </w:t>
+      </w:r>
+    </w:p>
+    <w:p>
+      <w:pPr>
+        <w:pStyle w:val="ListParagraph"/>
+        <w:rPr>
+          <w:rFonts w:ascii="Times New Roman" w:hAnsi="Times New Roman" w:cs="Times New Roman"/>
+          <w:sz w:val="24"/>
+          <w:szCs w:val="24"/>
+        </w:rPr>
+      </w:pPr>
     </w:p>
     <w:p>
       <w:pPr>
@@ -216,236 +862,6 @@
     <w:p>
       <w:pPr>
         <w:pStyle w:val="ListParagraph"/>
-        <w:numPr>
-          <w:ilvl w:val="0"/>
-          <w:numId w:val="2"/>
-        </w:numPr>
-        <w:rPr>
-          <w:rFonts w:ascii="Times New Roman" w:hAnsi="Times New Roman" w:cs="Times New Roman"/>
-          <w:sz w:val="24"/>
-          <w:szCs w:val="24"/>
-        </w:rPr>
-      </w:pPr>
-      <w:r>
-        <w:rPr>
-          <w:rFonts w:ascii="Times New Roman" w:hAnsi="Times New Roman" w:cs="Times New Roman"/>
-          <w:sz w:val="24"/>
-          <w:szCs w:val="24"/>
-        </w:rPr>
-        <w:t>Usernames have no restrictions. Can be a single character or indefinitely large.</w:t>
-      </w:r>
-    </w:p>
-    <w:p>
-      <w:pPr>
-        <w:pStyle w:val="ListParagraph"/>
-        <w:numPr>
-          <w:ilvl w:val="0"/>
-          <w:numId w:val="2"/>
-        </w:numPr>
-        <w:rPr>
-          <w:rFonts w:ascii="Times New Roman" w:hAnsi="Times New Roman" w:cs="Times New Roman"/>
-          <w:sz w:val="24"/>
-          <w:szCs w:val="24"/>
-        </w:rPr>
-      </w:pPr>
-      <w:r>
-        <w:rPr>
-          <w:rFonts w:ascii="Times New Roman" w:hAnsi="Times New Roman" w:cs="Times New Roman"/>
-          <w:sz w:val="24"/>
-          <w:szCs w:val="24"/>
-        </w:rPr>
-        <w:t>You cannot play multiple games simultaneously. This is an issue if other people want to play but another game is already in progress.</w:t>
-      </w:r>
-    </w:p>
-    <w:p>
-      <w:pPr>
-        <w:pStyle w:val="ListParagraph"/>
-        <w:numPr>
-          <w:ilvl w:val="0"/>
-          <w:numId w:val="2"/>
-        </w:numPr>
-        <w:rPr>
-          <w:rFonts w:ascii="Times New Roman" w:hAnsi="Times New Roman" w:cs="Times New Roman"/>
-          <w:sz w:val="24"/>
-          <w:szCs w:val="24"/>
-        </w:rPr>
-      </w:pPr>
-      <w:r>
-        <w:rPr>
-          <w:rFonts w:ascii="Times New Roman" w:hAnsi="Times New Roman" w:cs="Times New Roman"/>
-          <w:sz w:val="24"/>
-          <w:szCs w:val="24"/>
-        </w:rPr>
-        <w:t>When creating a new username, if an invalid name has been entered you are prompted “[username] already exists” instead of giving a valid message such as “invalid username”.</w:t>
-      </w:r>
-    </w:p>
-    <w:p>
-      <w:pPr>
-        <w:pStyle w:val="ListParagraph"/>
-        <w:numPr>
-          <w:ilvl w:val="0"/>
-          <w:numId w:val="2"/>
-        </w:numPr>
-        <w:rPr>
-          <w:rFonts w:ascii="Times New Roman" w:hAnsi="Times New Roman" w:cs="Times New Roman"/>
-          <w:sz w:val="24"/>
-          <w:szCs w:val="24"/>
-        </w:rPr>
-      </w:pPr>
-      <w:r>
-        <w:rPr>
-          <w:rFonts w:ascii="Times New Roman" w:hAnsi="Times New Roman" w:cs="Times New Roman"/>
-          <w:sz w:val="24"/>
-          <w:szCs w:val="24"/>
-        </w:rPr>
-        <w:t>When creating a new username,</w:t>
-      </w:r>
-      <w:r>
-        <w:rPr>
-          <w:rFonts w:ascii="Times New Roman" w:hAnsi="Times New Roman" w:cs="Times New Roman"/>
-          <w:sz w:val="24"/>
-          <w:szCs w:val="24"/>
-        </w:rPr>
-        <w:t xml:space="preserve"> you may enter html tags. These html tags can be registered as a new user and will show on the webpage with the intended design of the html tag (e.g. &lt;p&gt;I’m a paragraph</w:t>
-      </w:r>
-      <w:proofErr w:type="gramStart"/>
-      <w:r>
-        <w:rPr>
-          <w:rFonts w:ascii="Times New Roman" w:hAnsi="Times New Roman" w:cs="Times New Roman"/>
-          <w:sz w:val="24"/>
-          <w:szCs w:val="24"/>
-        </w:rPr>
-        <w:t>!&lt;</w:t>
-      </w:r>
-      <w:proofErr w:type="gramEnd"/>
-      <w:r>
-        <w:rPr>
-          <w:rFonts w:ascii="Times New Roman" w:hAnsi="Times New Roman" w:cs="Times New Roman"/>
-          <w:sz w:val="24"/>
-          <w:szCs w:val="24"/>
-        </w:rPr>
-        <w:t xml:space="preserve">/p&gt;). </w:t>
-      </w:r>
-    </w:p>
-    <w:p>
-      <w:pPr>
-        <w:pStyle w:val="ListParagraph"/>
-        <w:numPr>
-          <w:ilvl w:val="0"/>
-          <w:numId w:val="2"/>
-        </w:numPr>
-        <w:rPr>
-          <w:rFonts w:ascii="Times New Roman" w:hAnsi="Times New Roman" w:cs="Times New Roman"/>
-          <w:sz w:val="24"/>
-          <w:szCs w:val="24"/>
-        </w:rPr>
-      </w:pPr>
-      <w:r>
-        <w:rPr>
-          <w:rFonts w:ascii="Times New Roman" w:hAnsi="Times New Roman" w:cs="Times New Roman"/>
-          <w:sz w:val="24"/>
-          <w:szCs w:val="24"/>
-        </w:rPr>
-        <w:t xml:space="preserve">When creating a new username, you may write scripts that will be accepted by the website (e.g. &lt;script&gt;let </w:t>
-      </w:r>
-      <w:proofErr w:type="spellStart"/>
-      <w:r>
-        <w:rPr>
-          <w:rFonts w:ascii="Times New Roman" w:hAnsi="Times New Roman" w:cs="Times New Roman"/>
-          <w:sz w:val="24"/>
-          <w:szCs w:val="24"/>
-        </w:rPr>
-        <w:t>i</w:t>
-      </w:r>
-      <w:proofErr w:type="spellEnd"/>
-      <w:r>
-        <w:rPr>
-          <w:rFonts w:ascii="Times New Roman" w:hAnsi="Times New Roman" w:cs="Times New Roman"/>
-          <w:sz w:val="24"/>
-          <w:szCs w:val="24"/>
-        </w:rPr>
-        <w:t xml:space="preserve"> = 1; while (</w:t>
-      </w:r>
-      <w:proofErr w:type="spellStart"/>
-      <w:r>
-        <w:rPr>
-          <w:rFonts w:ascii="Times New Roman" w:hAnsi="Times New Roman" w:cs="Times New Roman"/>
-          <w:sz w:val="24"/>
-          <w:szCs w:val="24"/>
-        </w:rPr>
-        <w:t>i</w:t>
-      </w:r>
-      <w:proofErr w:type="spellEnd"/>
-      <w:r>
-        <w:rPr>
-          <w:rFonts w:ascii="Times New Roman" w:hAnsi="Times New Roman" w:cs="Times New Roman"/>
-          <w:sz w:val="24"/>
-          <w:szCs w:val="24"/>
-        </w:rPr>
-        <w:t xml:space="preserve"> != 0){ alert(</w:t>
-      </w:r>
-      <w:proofErr w:type="spellStart"/>
-      <w:r>
-        <w:rPr>
-          <w:rFonts w:ascii="Times New Roman" w:hAnsi="Times New Roman" w:cs="Times New Roman"/>
-          <w:sz w:val="24"/>
-          <w:szCs w:val="24"/>
-        </w:rPr>
-        <w:t>i</w:t>
-      </w:r>
-      <w:proofErr w:type="spellEnd"/>
-      <w:r>
-        <w:rPr>
-          <w:rFonts w:ascii="Times New Roman" w:hAnsi="Times New Roman" w:cs="Times New Roman"/>
-          <w:sz w:val="24"/>
-          <w:szCs w:val="24"/>
-        </w:rPr>
-        <w:t>);}&lt;/script&gt;). Browsers, such as chrome, will notice this script and prevent the webpage from displaying. This could be a massive security issue if the browser security is bypassed.</w:t>
-      </w:r>
-    </w:p>
-    <w:p>
-      <w:pPr>
-        <w:pStyle w:val="ListParagraph"/>
-        <w:numPr>
-          <w:ilvl w:val="0"/>
-          <w:numId w:val="2"/>
-        </w:numPr>
-        <w:rPr>
-          <w:rFonts w:ascii="Times New Roman" w:hAnsi="Times New Roman" w:cs="Times New Roman"/>
-          <w:sz w:val="24"/>
-          <w:szCs w:val="24"/>
-        </w:rPr>
-      </w:pPr>
-      <w:r>
-        <w:rPr>
-          <w:rFonts w:ascii="Times New Roman" w:hAnsi="Times New Roman" w:cs="Times New Roman"/>
-          <w:sz w:val="24"/>
-          <w:szCs w:val="24"/>
-        </w:rPr>
-        <w:t xml:space="preserve">When creating a new username, I entered the following: </w:t>
-      </w:r>
-      <w:proofErr w:type="gramStart"/>
-      <w:r>
-        <w:rPr>
-          <w:rFonts w:ascii="Times New Roman" w:hAnsi="Times New Roman" w:cs="Times New Roman"/>
-          <w:sz w:val="24"/>
-          <w:szCs w:val="24"/>
-        </w:rPr>
-        <w:t>alert(</w:t>
-      </w:r>
-      <w:proofErr w:type="gramEnd"/>
-      <w:r>
-        <w:rPr>
-          <w:rFonts w:ascii="Times New Roman" w:hAnsi="Times New Roman" w:cs="Times New Roman"/>
-          <w:sz w:val="24"/>
-          <w:szCs w:val="24"/>
-        </w:rPr>
-        <w:t>“Howdy!”);</w:t>
-      </w:r>
-    </w:p>
-    <w:p>
-      <w:pPr>
-        <w:pStyle w:val="ListParagraph"/>
         <w:ind w:left="1080"/>
         <w:rPr>
           <w:rFonts w:ascii="Times New Roman" w:hAnsi="Times New Roman" w:cs="Times New Roman"/>
@@ -453,228 +869,6 @@
           <w:szCs w:val="24"/>
         </w:rPr>
       </w:pPr>
-      <w:r>
-        <w:rPr>
-          <w:rFonts w:ascii="Times New Roman" w:hAnsi="Times New Roman" w:cs="Times New Roman"/>
-          <w:sz w:val="24"/>
-          <w:szCs w:val="24"/>
-        </w:rPr>
-        <w:t>This caused the entire website to freeze and prevented navigation to other tabs.</w:t>
-      </w:r>
-    </w:p>
-    <w:p>
-      <w:pPr>
-        <w:pStyle w:val="ListParagraph"/>
-        <w:ind w:left="1080"/>
-        <w:rPr>
-          <w:rFonts w:ascii="Times New Roman" w:hAnsi="Times New Roman" w:cs="Times New Roman"/>
-          <w:sz w:val="24"/>
-          <w:szCs w:val="24"/>
-        </w:rPr>
-      </w:pPr>
-      <w:r>
-        <w:rPr>
-          <w:rFonts w:ascii="Times New Roman" w:hAnsi="Times New Roman" w:cs="Times New Roman"/>
-          <w:sz w:val="24"/>
-          <w:szCs w:val="24"/>
-        </w:rPr>
-        <w:t>The only way to abort is to kill the browser from the console or by using Task Manager. This may be fixed by manually deleting the username from the database.</w:t>
-      </w:r>
-    </w:p>
-    <w:p>
-      <w:pPr>
-        <w:pStyle w:val="ListParagraph"/>
-        <w:numPr>
-          <w:ilvl w:val="0"/>
-          <w:numId w:val="2"/>
-        </w:numPr>
-        <w:rPr>
-          <w:rFonts w:ascii="Times New Roman" w:hAnsi="Times New Roman" w:cs="Times New Roman"/>
-          <w:sz w:val="24"/>
-          <w:szCs w:val="24"/>
-        </w:rPr>
-      </w:pPr>
-      <w:r>
-        <w:rPr>
-          <w:rFonts w:ascii="Times New Roman" w:hAnsi="Times New Roman" w:cs="Times New Roman"/>
-          <w:sz w:val="24"/>
-          <w:szCs w:val="24"/>
-        </w:rPr>
-        <w:t>When a user has not played in a game, selecting “view individual game stats” just shows a blank screen. This should display something like “[username] has no stats”.</w:t>
-      </w:r>
-    </w:p>
-    <w:p>
-      <w:pPr>
-        <w:pStyle w:val="ListParagraph"/>
-        <w:numPr>
-          <w:ilvl w:val="0"/>
-          <w:numId w:val="2"/>
-        </w:numPr>
-        <w:rPr>
-          <w:rFonts w:ascii="Times New Roman" w:hAnsi="Times New Roman" w:cs="Times New Roman"/>
-          <w:sz w:val="24"/>
-          <w:szCs w:val="24"/>
-        </w:rPr>
-      </w:pPr>
-      <w:r>
-        <w:rPr>
-          <w:rFonts w:ascii="Times New Roman" w:hAnsi="Times New Roman" w:cs="Times New Roman"/>
-          <w:sz w:val="24"/>
-          <w:szCs w:val="24"/>
-        </w:rPr>
-        <w:t>Somehow, users “Thomas” and “Benjamin” have exactly 1 shot recorded, but no individual game stats. Apparently, a user can register a shot without being in a game.</w:t>
-      </w:r>
-    </w:p>
-    <w:p>
-      <w:pPr>
-        <w:pStyle w:val="ListParagraph"/>
-        <w:numPr>
-          <w:ilvl w:val="0"/>
-          <w:numId w:val="2"/>
-        </w:numPr>
-        <w:rPr>
-          <w:rFonts w:ascii="Times New Roman" w:hAnsi="Times New Roman" w:cs="Times New Roman"/>
-          <w:sz w:val="24"/>
-          <w:szCs w:val="24"/>
-        </w:rPr>
-      </w:pPr>
-      <w:r>
-        <w:rPr>
-          <w:rFonts w:ascii="Times New Roman" w:hAnsi="Times New Roman" w:cs="Times New Roman"/>
-          <w:sz w:val="24"/>
-          <w:szCs w:val="24"/>
-        </w:rPr>
-        <w:t>If a user creates a game, but doesn’t join, other users may join the game and begin playing without</w:t>
-      </w:r>
-      <w:r>
-        <w:rPr>
-          <w:rFonts w:ascii="Times New Roman" w:hAnsi="Times New Roman" w:cs="Times New Roman"/>
-          <w:sz w:val="24"/>
-          <w:szCs w:val="24"/>
-        </w:rPr>
-        <w:t xml:space="preserve"> the user that created the game since you may not join a game that is in progress.</w:t>
-      </w:r>
-    </w:p>
-    <w:p>
-      <w:pPr>
-        <w:pStyle w:val="ListParagraph"/>
-        <w:numPr>
-          <w:ilvl w:val="0"/>
-          <w:numId w:val="2"/>
-        </w:numPr>
-        <w:rPr>
-          <w:rFonts w:ascii="Times New Roman" w:hAnsi="Times New Roman" w:cs="Times New Roman"/>
-          <w:sz w:val="24"/>
-          <w:szCs w:val="24"/>
-        </w:rPr>
-      </w:pPr>
-      <w:r>
-        <w:rPr>
-          <w:rFonts w:ascii="Times New Roman" w:hAnsi="Times New Roman" w:cs="Times New Roman"/>
-          <w:sz w:val="24"/>
-          <w:szCs w:val="24"/>
-        </w:rPr>
-        <w:t>Anyone that has access to the website can terminate a game in progress. Access to termination should only be available to users that are actively in a game.</w:t>
-      </w:r>
-    </w:p>
-    <w:p>
-      <w:pPr>
-        <w:pStyle w:val="ListParagraph"/>
-        <w:numPr>
-          <w:ilvl w:val="0"/>
-          <w:numId w:val="2"/>
-        </w:numPr>
-        <w:rPr>
-          <w:rFonts w:ascii="Times New Roman" w:hAnsi="Times New Roman" w:cs="Times New Roman"/>
-          <w:sz w:val="24"/>
-          <w:szCs w:val="24"/>
-        </w:rPr>
-      </w:pPr>
-      <w:r>
-        <w:rPr>
-          <w:rFonts w:ascii="Times New Roman" w:hAnsi="Times New Roman" w:cs="Times New Roman"/>
-          <w:sz w:val="24"/>
-          <w:szCs w:val="24"/>
-        </w:rPr>
-        <w:t xml:space="preserve">Usernames are not posted in chronological order. In a test of mine, I created a user named “tom” and later made another user “tom1”. On the website, it shows “tom1” </w:t>
-      </w:r>
-      <w:r>
-        <w:rPr>
-          <w:rFonts w:ascii="Times New Roman" w:hAnsi="Times New Roman" w:cs="Times New Roman"/>
-          <w:sz w:val="24"/>
-          <w:szCs w:val="24"/>
-        </w:rPr>
-        <w:t xml:space="preserve">posted </w:t>
-      </w:r>
-      <w:r>
-        <w:rPr>
-          <w:rFonts w:ascii="Times New Roman" w:hAnsi="Times New Roman" w:cs="Times New Roman"/>
-          <w:sz w:val="24"/>
-          <w:szCs w:val="24"/>
-        </w:rPr>
-        <w:t>above “tom”. I extended this further by making a user named “1”</w:t>
-      </w:r>
-      <w:r>
-        <w:rPr>
-          <w:rFonts w:ascii="Times New Roman" w:hAnsi="Times New Roman" w:cs="Times New Roman"/>
-          <w:sz w:val="24"/>
-          <w:szCs w:val="24"/>
-        </w:rPr>
-        <w:t xml:space="preserve"> (which </w:t>
-      </w:r>
-      <w:r>
-        <w:rPr>
-          <w:rFonts w:ascii="Times New Roman" w:hAnsi="Times New Roman" w:cs="Times New Roman"/>
-          <w:sz w:val="24"/>
-          <w:szCs w:val="24"/>
-        </w:rPr>
-        <w:lastRenderedPageBreak/>
-        <w:t>shouldn’t be allowed) and this new user “1” was posted on the website above user “tom1”. Overall, this may be less of a bug and more of a design choice.</w:t>
-      </w:r>
-    </w:p>
-    <w:p>
-      <w:pPr>
-        <w:pStyle w:val="ListParagraph"/>
-        <w:numPr>
-          <w:ilvl w:val="0"/>
-          <w:numId w:val="2"/>
-        </w:numPr>
-        <w:rPr>
-          <w:rFonts w:ascii="Times New Roman" w:hAnsi="Times New Roman" w:cs="Times New Roman"/>
-          <w:sz w:val="24"/>
-          <w:szCs w:val="24"/>
-        </w:rPr>
-      </w:pPr>
-      <w:r>
-        <w:rPr>
-          <w:rFonts w:ascii="Times New Roman" w:hAnsi="Times New Roman" w:cs="Times New Roman"/>
-          <w:sz w:val="24"/>
-          <w:szCs w:val="24"/>
-        </w:rPr>
-        <w:t>A user can create a game and leave the website without joining the game. The interface for “open and waiting for players to join” remains on the website for an indefinite duration. This should be automatically terminated after 1-2 minutes if a game is never started. Furthermore, a single user can join a game and stay in the game for an indefinite duration. The game should be limited to a certain amount of time (say five minutes). Perhaps we could implement a queue instead of allowing players to create and join a game on their own whim.</w:t>
-      </w:r>
-    </w:p>
-    <w:p>
-      <w:pPr>
-        <w:pStyle w:val="ListParagraph"/>
-        <w:numPr>
-          <w:ilvl w:val="0"/>
-          <w:numId w:val="2"/>
-        </w:numPr>
-        <w:rPr>
-          <w:rFonts w:ascii="Times New Roman" w:hAnsi="Times New Roman" w:cs="Times New Roman"/>
-          <w:sz w:val="24"/>
-          <w:szCs w:val="24"/>
-        </w:rPr>
-      </w:pPr>
-      <w:r>
-        <w:rPr>
-          <w:rFonts w:ascii="Times New Roman" w:hAnsi="Times New Roman" w:cs="Times New Roman"/>
-          <w:sz w:val="24"/>
-          <w:szCs w:val="24"/>
-        </w:rPr>
-        <w:t>Once a game is created, it must be played. There is no option to abort.</w:t>
-      </w:r>
     </w:p>
     <w:sectPr>
       <w:pgSz w:w="12240" w:h="15840"/>

</xml_diff>

<commit_message>
cleaned up the list of bugs, needs revision
</commit_message>
<xml_diff>
--- a/Documentation/List of bugs.docx
+++ b/Documentation/List of bugs.docx
@@ -42,7 +42,49 @@
           <w:sz w:val="24"/>
           <w:szCs w:val="24"/>
         </w:rPr>
-        <w:t>LEDs will blink slowly when looking for a game. Upon joining a game the LEDs will blink rapidly. This rapid blinking will continue even after the game is over.</w:t>
+        <w:t>Can</w:t>
+      </w:r>
+      <w:r>
+        <w:rPr>
+          <w:rFonts w:ascii="Times New Roman" w:hAnsi="Times New Roman" w:cs="Times New Roman"/>
+          <w:sz w:val="24"/>
+          <w:szCs w:val="24"/>
+        </w:rPr>
+        <w:t xml:space="preserve"> create and</w:t>
+      </w:r>
+      <w:r>
+        <w:rPr>
+          <w:rFonts w:ascii="Times New Roman" w:hAnsi="Times New Roman" w:cs="Times New Roman"/>
+          <w:sz w:val="24"/>
+          <w:szCs w:val="24"/>
+        </w:rPr>
+        <w:t xml:space="preserve"> join a game without a </w:t>
+      </w:r>
+      <w:proofErr w:type="spellStart"/>
+      <w:r>
+        <w:rPr>
+          <w:rFonts w:ascii="Times New Roman" w:hAnsi="Times New Roman" w:cs="Times New Roman"/>
+          <w:sz w:val="24"/>
+          <w:szCs w:val="24"/>
+        </w:rPr>
+        <w:t>LaserPi</w:t>
+      </w:r>
+      <w:proofErr w:type="spellEnd"/>
+      <w:r>
+        <w:rPr>
+          <w:rFonts w:ascii="Times New Roman" w:hAnsi="Times New Roman" w:cs="Times New Roman"/>
+          <w:sz w:val="24"/>
+          <w:szCs w:val="24"/>
+        </w:rPr>
+        <w:t xml:space="preserve"> gun</w:t>
+      </w:r>
+      <w:r>
+        <w:rPr>
+          <w:rFonts w:ascii="Times New Roman" w:hAnsi="Times New Roman" w:cs="Times New Roman"/>
+          <w:sz w:val="24"/>
+          <w:szCs w:val="24"/>
+        </w:rPr>
+        <w:t>.</w:t>
       </w:r>
     </w:p>
     <w:p>
@@ -64,49 +106,7 @@
           <w:sz w:val="24"/>
           <w:szCs w:val="24"/>
         </w:rPr>
-        <w:t>Can</w:t>
-      </w:r>
-      <w:r>
-        <w:rPr>
-          <w:rFonts w:ascii="Times New Roman" w:hAnsi="Times New Roman" w:cs="Times New Roman"/>
-          <w:sz w:val="24"/>
-          <w:szCs w:val="24"/>
-        </w:rPr>
-        <w:t xml:space="preserve"> create and</w:t>
-      </w:r>
-      <w:r>
-        <w:rPr>
-          <w:rFonts w:ascii="Times New Roman" w:hAnsi="Times New Roman" w:cs="Times New Roman"/>
-          <w:sz w:val="24"/>
-          <w:szCs w:val="24"/>
-        </w:rPr>
-        <w:t xml:space="preserve"> join a game without a </w:t>
-      </w:r>
-      <w:proofErr w:type="spellStart"/>
-      <w:r>
-        <w:rPr>
-          <w:rFonts w:ascii="Times New Roman" w:hAnsi="Times New Roman" w:cs="Times New Roman"/>
-          <w:sz w:val="24"/>
-          <w:szCs w:val="24"/>
-        </w:rPr>
-        <w:t>LaserPi</w:t>
-      </w:r>
-      <w:proofErr w:type="spellEnd"/>
-      <w:r>
-        <w:rPr>
-          <w:rFonts w:ascii="Times New Roman" w:hAnsi="Times New Roman" w:cs="Times New Roman"/>
-          <w:sz w:val="24"/>
-          <w:szCs w:val="24"/>
-        </w:rPr>
-        <w:t xml:space="preserve"> gun</w:t>
-      </w:r>
-      <w:r>
-        <w:rPr>
-          <w:rFonts w:ascii="Times New Roman" w:hAnsi="Times New Roman" w:cs="Times New Roman"/>
-          <w:sz w:val="24"/>
-          <w:szCs w:val="24"/>
-        </w:rPr>
-        <w:t>.</w:t>
+        <w:t>Games in progress have an indefinite duration.</w:t>
       </w:r>
     </w:p>
     <w:p>
@@ -128,7 +128,7 @@
           <w:sz w:val="24"/>
           <w:szCs w:val="24"/>
         </w:rPr>
-        <w:t>Games in progress have an indefinite duration.</w:t>
+        <w:t>If a single game is in progress, that game is displayed on every instance of the website.</w:t>
       </w:r>
     </w:p>
     <w:p>
@@ -150,7 +150,15 @@
           <w:sz w:val="24"/>
           <w:szCs w:val="24"/>
         </w:rPr>
-        <w:t>If a single game is in progress, that game is displayed on every instance of the website.</w:t>
+        <w:t>Can register an indefinite am</w:t>
+      </w:r>
+      <w:r>
+        <w:rPr>
+          <w:rFonts w:ascii="Times New Roman" w:hAnsi="Times New Roman" w:cs="Times New Roman"/>
+          <w:sz w:val="24"/>
+          <w:szCs w:val="24"/>
+        </w:rPr>
+        <w:t>ount of new guns and usernames.</w:t>
       </w:r>
     </w:p>
     <w:p>
@@ -172,15 +180,39 @@
           <w:sz w:val="24"/>
           <w:szCs w:val="24"/>
         </w:rPr>
-        <w:t>Can register new guns and usernam</w:t>
-      </w:r>
-      <w:r>
-        <w:rPr>
-          <w:rFonts w:ascii="Times New Roman" w:hAnsi="Times New Roman" w:cs="Times New Roman"/>
-          <w:sz w:val="24"/>
-          <w:szCs w:val="24"/>
-        </w:rPr>
-        <w:t>es while actively being in a game.</w:t>
+        <w:t>Usernames have no</w:t>
+      </w:r>
+      <w:r>
+        <w:rPr>
+          <w:rFonts w:ascii="Times New Roman" w:hAnsi="Times New Roman" w:cs="Times New Roman"/>
+          <w:sz w:val="24"/>
+          <w:szCs w:val="24"/>
+        </w:rPr>
+        <w:t xml:space="preserve"> size</w:t>
+      </w:r>
+      <w:r>
+        <w:rPr>
+          <w:rFonts w:ascii="Times New Roman" w:hAnsi="Times New Roman" w:cs="Times New Roman"/>
+          <w:sz w:val="24"/>
+          <w:szCs w:val="24"/>
+        </w:rPr>
+        <w:t xml:space="preserve"> restrictions. Can be a single</w:t>
+      </w:r>
+      <w:r>
+        <w:rPr>
+          <w:rFonts w:ascii="Times New Roman" w:hAnsi="Times New Roman" w:cs="Times New Roman"/>
+          <w:sz w:val="24"/>
+          <w:szCs w:val="24"/>
+        </w:rPr>
+        <w:t xml:space="preserve"> character or larger than 255 characters</w:t>
+      </w:r>
+      <w:r>
+        <w:rPr>
+          <w:rFonts w:ascii="Times New Roman" w:hAnsi="Times New Roman" w:cs="Times New Roman"/>
+          <w:sz w:val="24"/>
+          <w:szCs w:val="24"/>
+        </w:rPr>
+        <w:t>.</w:t>
       </w:r>
     </w:p>
     <w:p>
@@ -202,15 +234,7 @@
           <w:sz w:val="24"/>
           <w:szCs w:val="24"/>
         </w:rPr>
-        <w:t>Can register an indefinite am</w:t>
-      </w:r>
-      <w:r>
-        <w:rPr>
-          <w:rFonts w:ascii="Times New Roman" w:hAnsi="Times New Roman" w:cs="Times New Roman"/>
-          <w:sz w:val="24"/>
-          <w:szCs w:val="24"/>
-        </w:rPr>
-        <w:t>ount of new guns and usernames.</w:t>
+        <w:t>You cannot play multiple games simultaneously. This is an issue if other people want to play but another game is already in progress.</w:t>
       </w:r>
     </w:p>
     <w:p>
@@ -232,39 +256,7 @@
           <w:sz w:val="24"/>
           <w:szCs w:val="24"/>
         </w:rPr>
-        <w:t>Usernames have no</w:t>
-      </w:r>
-      <w:r>
-        <w:rPr>
-          <w:rFonts w:ascii="Times New Roman" w:hAnsi="Times New Roman" w:cs="Times New Roman"/>
-          <w:sz w:val="24"/>
-          <w:szCs w:val="24"/>
-        </w:rPr>
-        <w:t xml:space="preserve"> size</w:t>
-      </w:r>
-      <w:r>
-        <w:rPr>
-          <w:rFonts w:ascii="Times New Roman" w:hAnsi="Times New Roman" w:cs="Times New Roman"/>
-          <w:sz w:val="24"/>
-          <w:szCs w:val="24"/>
-        </w:rPr>
-        <w:t xml:space="preserve"> restrictions. Can be a single</w:t>
-      </w:r>
-      <w:r>
-        <w:rPr>
-          <w:rFonts w:ascii="Times New Roman" w:hAnsi="Times New Roman" w:cs="Times New Roman"/>
-          <w:sz w:val="24"/>
-          <w:szCs w:val="24"/>
-        </w:rPr>
-        <w:t xml:space="preserve"> character or larger than 255 characters</w:t>
-      </w:r>
-      <w:r>
-        <w:rPr>
-          <w:rFonts w:ascii="Times New Roman" w:hAnsi="Times New Roman" w:cs="Times New Roman"/>
-          <w:sz w:val="24"/>
-          <w:szCs w:val="24"/>
-        </w:rPr>
-        <w:t>.</w:t>
+        <w:t>When creating a new username, if an invalid name has been entered you are prompted “[username] already exists” instead of giving a valid message such as “invalid username”.</w:t>
       </w:r>
     </w:p>
     <w:p>
@@ -286,7 +278,23 @@
           <w:sz w:val="24"/>
           <w:szCs w:val="24"/>
         </w:rPr>
-        <w:t>You cannot play multiple games simultaneously. This is an issue if other people want to play but another game is already in progress.</w:t>
+        <w:t>If a user creates a game, but doesn’t join, other users may join the game and begin playing without</w:t>
+      </w:r>
+      <w:r>
+        <w:rPr>
+          <w:rFonts w:ascii="Times New Roman" w:hAnsi="Times New Roman" w:cs="Times New Roman"/>
+          <w:sz w:val="24"/>
+          <w:szCs w:val="24"/>
+        </w:rPr>
+        <w:t xml:space="preserve"> the user that created the game</w:t>
+      </w:r>
+      <w:r>
+        <w:rPr>
+          <w:rFonts w:ascii="Times New Roman" w:hAnsi="Times New Roman" w:cs="Times New Roman"/>
+          <w:sz w:val="24"/>
+          <w:szCs w:val="24"/>
+        </w:rPr>
+        <w:t>.</w:t>
       </w:r>
     </w:p>
     <w:p>
@@ -308,8 +316,26 @@
           <w:sz w:val="24"/>
           <w:szCs w:val="24"/>
         </w:rPr>
-        <w:t>When creating a new username, if an invalid name has been entered you are prompted “[username] already exists” instead of giving a valid message such as “invalid username”.</w:t>
-      </w:r>
+        <w:t xml:space="preserve">Anyone that has access to the website can terminate a game in progress. Access to termination should only be available to </w:t>
+      </w:r>
+      <w:r>
+        <w:rPr>
+          <w:rFonts w:ascii="Times New Roman" w:hAnsi="Times New Roman" w:cs="Times New Roman"/>
+          <w:sz w:val="24"/>
+          <w:szCs w:val="24"/>
+        </w:rPr>
+        <w:t>the users that are actively in that</w:t>
+      </w:r>
+      <w:r>
+        <w:rPr>
+          <w:rFonts w:ascii="Times New Roman" w:hAnsi="Times New Roman" w:cs="Times New Roman"/>
+          <w:sz w:val="24"/>
+          <w:szCs w:val="24"/>
+        </w:rPr>
+        <w:t xml:space="preserve"> game.</w:t>
+      </w:r>
+      <w:bookmarkStart w:id="0" w:name="_GoBack"/>
+      <w:bookmarkEnd w:id="0"/>
     </w:p>
     <w:p>
       <w:pPr>
@@ -330,7 +356,7 @@
           <w:sz w:val="24"/>
           <w:szCs w:val="24"/>
         </w:rPr>
-        <w:t>When a user has not played in a game, selecting “view individual game stats” just shows a blank screen. This should display something like “[username] has no stats”.</w:t>
+        <w:t xml:space="preserve">A user can create a game and leave the website without joining the game. The interface for “open and waiting for players to join” remains on the website for an indefinite duration. This should be automatically terminated after 1-2 minutes if a game is never started. Furthermore, a single user can join a game and stay in the game for an indefinite duration. The game should be limited to a certain amount of time (say five minutes). </w:t>
       </w:r>
     </w:p>
     <w:p>
@@ -352,23 +378,7 @@
           <w:sz w:val="24"/>
           <w:szCs w:val="24"/>
         </w:rPr>
-        <w:t>If a user creates a game, but doesn’t join, other users may join the game and begin playing without</w:t>
-      </w:r>
-      <w:r>
-        <w:rPr>
-          <w:rFonts w:ascii="Times New Roman" w:hAnsi="Times New Roman" w:cs="Times New Roman"/>
-          <w:sz w:val="24"/>
-          <w:szCs w:val="24"/>
-        </w:rPr>
-        <w:t xml:space="preserve"> the user that created the game</w:t>
-      </w:r>
-      <w:r>
-        <w:rPr>
-          <w:rFonts w:ascii="Times New Roman" w:hAnsi="Times New Roman" w:cs="Times New Roman"/>
-          <w:sz w:val="24"/>
-          <w:szCs w:val="24"/>
-        </w:rPr>
-        <w:t>.</w:t>
+        <w:t>Once a game is created, it must be played. There is no option to abort.</w:t>
       </w:r>
     </w:p>
     <w:p>
@@ -390,134 +400,6 @@
           <w:sz w:val="24"/>
           <w:szCs w:val="24"/>
         </w:rPr>
-        <w:t xml:space="preserve">Anyone that has access to the website can terminate a game in progress. Access to termination should only be available to </w:t>
-      </w:r>
-      <w:r>
-        <w:rPr>
-          <w:rFonts w:ascii="Times New Roman" w:hAnsi="Times New Roman" w:cs="Times New Roman"/>
-          <w:sz w:val="24"/>
-          <w:szCs w:val="24"/>
-        </w:rPr>
-        <w:t>the users that are actively in that</w:t>
-      </w:r>
-      <w:r>
-        <w:rPr>
-          <w:rFonts w:ascii="Times New Roman" w:hAnsi="Times New Roman" w:cs="Times New Roman"/>
-          <w:sz w:val="24"/>
-          <w:szCs w:val="24"/>
-        </w:rPr>
-        <w:t xml:space="preserve"> game.</w:t>
-      </w:r>
-    </w:p>
-    <w:p>
-      <w:pPr>
-        <w:pStyle w:val="ListParagraph"/>
-        <w:numPr>
-          <w:ilvl w:val="0"/>
-          <w:numId w:val="2"/>
-        </w:numPr>
-        <w:rPr>
-          <w:rFonts w:ascii="Times New Roman" w:hAnsi="Times New Roman" w:cs="Times New Roman"/>
-          <w:sz w:val="24"/>
-          <w:szCs w:val="24"/>
-        </w:rPr>
-      </w:pPr>
-      <w:r>
-        <w:rPr>
-          <w:rFonts w:ascii="Times New Roman" w:hAnsi="Times New Roman" w:cs="Times New Roman"/>
-          <w:sz w:val="24"/>
-          <w:szCs w:val="24"/>
-        </w:rPr>
-        <w:t xml:space="preserve">Usernames are not posted in chronological order. In a test of mine, I created a user named “tom” and later made another user “tom1”. On the website, it shows “tom1” </w:t>
-      </w:r>
-      <w:r>
-        <w:rPr>
-          <w:rFonts w:ascii="Times New Roman" w:hAnsi="Times New Roman" w:cs="Times New Roman"/>
-          <w:sz w:val="24"/>
-          <w:szCs w:val="24"/>
-        </w:rPr>
-        <w:t xml:space="preserve">posted </w:t>
-      </w:r>
-      <w:r>
-        <w:rPr>
-          <w:rFonts w:ascii="Times New Roman" w:hAnsi="Times New Roman" w:cs="Times New Roman"/>
-          <w:sz w:val="24"/>
-          <w:szCs w:val="24"/>
-        </w:rPr>
-        <w:t>above “tom”. I extended this further by making a user named “1”</w:t>
-      </w:r>
-      <w:r>
-        <w:rPr>
-          <w:rFonts w:ascii="Times New Roman" w:hAnsi="Times New Roman" w:cs="Times New Roman"/>
-          <w:sz w:val="24"/>
-          <w:szCs w:val="24"/>
-        </w:rPr>
-        <w:t xml:space="preserve"> (which shouldn’t be allowed) and this new user “1” was posted on the website above user “tom1”. Overall, this may be less of a bug and more of a design choice.</w:t>
-      </w:r>
-    </w:p>
-    <w:p>
-      <w:pPr>
-        <w:pStyle w:val="ListParagraph"/>
-        <w:numPr>
-          <w:ilvl w:val="0"/>
-          <w:numId w:val="2"/>
-        </w:numPr>
-        <w:rPr>
-          <w:rFonts w:ascii="Times New Roman" w:hAnsi="Times New Roman" w:cs="Times New Roman"/>
-          <w:sz w:val="24"/>
-          <w:szCs w:val="24"/>
-        </w:rPr>
-      </w:pPr>
-      <w:r>
-        <w:rPr>
-          <w:rFonts w:ascii="Times New Roman" w:hAnsi="Times New Roman" w:cs="Times New Roman"/>
-          <w:sz w:val="24"/>
-          <w:szCs w:val="24"/>
-        </w:rPr>
-        <w:t>A user can create a game and leave the website without joining the game. The interface for “open and waiting for players to join” remains on the website for an indefinite duration. This should be automatically terminated after 1-2 minutes if a game is never started. Furthermore, a single user can join a game and stay in the game for an indefinite duration. The game should be limited to a certain amount of time (say five minutes). Perhaps we could implement a queue instead of allowing players to create and join a game on their own whim.</w:t>
-      </w:r>
-    </w:p>
-    <w:p>
-      <w:pPr>
-        <w:pStyle w:val="ListParagraph"/>
-        <w:numPr>
-          <w:ilvl w:val="0"/>
-          <w:numId w:val="2"/>
-        </w:numPr>
-        <w:rPr>
-          <w:rFonts w:ascii="Times New Roman" w:hAnsi="Times New Roman" w:cs="Times New Roman"/>
-          <w:sz w:val="24"/>
-          <w:szCs w:val="24"/>
-        </w:rPr>
-      </w:pPr>
-      <w:r>
-        <w:rPr>
-          <w:rFonts w:ascii="Times New Roman" w:hAnsi="Times New Roman" w:cs="Times New Roman"/>
-          <w:sz w:val="24"/>
-          <w:szCs w:val="24"/>
-        </w:rPr>
-        <w:t>Once a game is created, it must be played. There is no option to abort.</w:t>
-      </w:r>
-    </w:p>
-    <w:p>
-      <w:pPr>
-        <w:pStyle w:val="ListParagraph"/>
-        <w:numPr>
-          <w:ilvl w:val="0"/>
-          <w:numId w:val="2"/>
-        </w:numPr>
-        <w:rPr>
-          <w:rFonts w:ascii="Times New Roman" w:hAnsi="Times New Roman" w:cs="Times New Roman"/>
-          <w:sz w:val="24"/>
-          <w:szCs w:val="24"/>
-        </w:rPr>
-      </w:pPr>
-      <w:r>
-        <w:rPr>
-          <w:rFonts w:ascii="Times New Roman" w:hAnsi="Times New Roman" w:cs="Times New Roman"/>
-          <w:sz w:val="24"/>
-          <w:szCs w:val="24"/>
-        </w:rPr>
         <w:t>T</w:t>
       </w:r>
       <w:r>
@@ -544,8 +426,6 @@
         </w:rPr>
         <w:t xml:space="preserve"> on different browsers. When using the Firefox browser, the page displays as intended. On Chrome, the first page ends with a random contrast line. When we tried opening the website using Microsoft Edge, the line would initially appear, but would vanish after scrolling past it. We found that internet explorer behaved identically to Chrome. The website has not been opened using Safari.</w:t>
       </w:r>
-      <w:bookmarkStart w:id="0" w:name="_GoBack"/>
-      <w:bookmarkEnd w:id="0"/>
     </w:p>
     <w:p>
       <w:pPr>
@@ -578,7 +458,6 @@
           <w:sz w:val="24"/>
           <w:szCs w:val="24"/>
         </w:rPr>
-        <w:lastRenderedPageBreak/>
         <w:t>Fixed bugs</w:t>
       </w:r>
     </w:p>

</xml_diff>